<commit_message>
During Final Review, Davids comments in progress 3
</commit_message>
<xml_diff>
--- a/FinalReview/PANDI-0163-CED.docx
+++ b/FinalReview/PANDI-0163-CED.docx
@@ -12454,6 +12454,7 @@
         <w:t xml:space="preserve"> security was not compromised as this system </w:t>
       </w:r>
       <w:commentRangeStart w:id="69"/>
+      <w:commentRangeStart w:id="70"/>
       <w:r>
         <w:rPr>
           <w:noProof w:val="0"/>
@@ -12469,6 +12470,40 @@
           <w:rStyle w:val="CommentReference"/>
         </w:rPr>
         <w:commentReference w:id="69"/>
+      </w:r>
+      <w:commentRangeEnd w:id="70"/>
+      <w:r>
+        <w:rPr>
+          <w:rStyle w:val="CommentReference"/>
+        </w:rPr>
+        <w:commentReference w:id="70"/>
+      </w:r>
+      <w:r>
+        <w:rPr>
+          <w:noProof w:val="0"/>
+          <w:sz w:val="24"/>
+          <w:szCs w:val="24"/>
+          <w:lang w:val="en-US"/>
+        </w:rPr>
+        <w:t>.</w:t>
+      </w:r>
+      <w:r>
+        <w:rPr>
+          <w:noProof w:val="0"/>
+          <w:sz w:val="24"/>
+          <w:szCs w:val="24"/>
+          <w:lang w:val="en-US"/>
+        </w:rPr>
+        <w:t xml:space="preserve"> Even though VotoSocial had coverage by the international press, neither the developers of the platform nor the users where approached in any way by any government institution</w:t>
+      </w:r>
+      <w:r>
+        <w:rPr>
+          <w:noProof w:val="0"/>
+          <w:sz w:val="24"/>
+          <w:szCs w:val="24"/>
+          <w:lang w:val="en-US"/>
+        </w:rPr>
+        <w:t>, and as the results later showed, the outcome of the platform confirmed the official results</w:t>
       </w:r>
       <w:r>
         <w:rPr>
@@ -12508,7 +12543,7 @@
         </w:rPr>
         <w:t xml:space="preserve">Figure </w:t>
       </w:r>
-      <w:bookmarkStart w:id="70" w:name="BMfig_strange"/>
+      <w:bookmarkStart w:id="71" w:name="BMfig_strange"/>
       <w:r>
         <w:rPr>
           <w:noProof w:val="0"/>
@@ -12516,7 +12551,7 @@
         </w:rPr>
         <w:t>3</w:t>
       </w:r>
-      <w:bookmarkEnd w:id="70"/>
+      <w:bookmarkEnd w:id="71"/>
       <w:r>
         <w:rPr>
           <w:noProof w:val="0"/>
@@ -12524,8 +12559,8 @@
         </w:rPr>
         <w:t xml:space="preserve">: </w:t>
       </w:r>
-      <w:commentRangeStart w:id="71"/>
       <w:commentRangeStart w:id="72"/>
+      <w:commentRangeStart w:id="73"/>
       <w:r>
         <w:rPr>
           <w:noProof w:val="0"/>
@@ -12533,19 +12568,19 @@
         </w:rPr>
         <w:t>Suspicious</w:t>
       </w:r>
-      <w:commentRangeEnd w:id="71"/>
+      <w:commentRangeEnd w:id="72"/>
       <w:r>
         <w:rPr>
           <w:rStyle w:val="CommentReference"/>
         </w:rPr>
-        <w:commentReference w:id="71"/>
-      </w:r>
-      <w:commentRangeEnd w:id="72"/>
+        <w:commentReference w:id="72"/>
+      </w:r>
+      <w:commentRangeEnd w:id="73"/>
       <w:r>
         <w:rPr>
           <w:rStyle w:val="CommentReference"/>
         </w:rPr>
-        <w:commentReference w:id="72"/>
+        <w:commentReference w:id="73"/>
       </w:r>
       <w:r>
         <w:rPr>
@@ -12729,6 +12764,7 @@
           <w:szCs w:val="24"/>
           <w:lang w:val="en-US"/>
         </w:rPr>
+        <w:lastRenderedPageBreak/>
         <w:t>Analysis</w:t>
       </w:r>
     </w:p>
@@ -12737,6 +12773,7 @@
         <w:rPr>
           <w:sz w:val="24"/>
           <w:szCs w:val="24"/>
+          <w:lang w:val="en-US"/>
         </w:rPr>
       </w:pPr>
       <w:r>
@@ -12931,16 +12968,7 @@
           <w:szCs w:val="24"/>
           <w:lang w:val="en-US"/>
         </w:rPr>
-        <w:t xml:space="preserve">significant discrepancies </w:t>
-      </w:r>
-      <w:r>
-        <w:rPr>
-          <w:sz w:val="24"/>
-          <w:szCs w:val="24"/>
-          <w:lang w:val="en-US"/>
-        </w:rPr>
-        <w:lastRenderedPageBreak/>
-        <w:t xml:space="preserve">between </w:t>
+        <w:t xml:space="preserve">significant discrepancies between </w:t>
       </w:r>
       <w:r>
         <w:rPr>
@@ -13148,32 +13176,622 @@
           <w:szCs w:val="24"/>
           <w:lang w:val="en-US"/>
         </w:rPr>
-        <w:t xml:space="preserve"> additional quantitative statistical analysis to </w:t>
-      </w:r>
-      <w:r>
-        <w:rPr>
-          <w:sz w:val="24"/>
-          <w:szCs w:val="24"/>
-          <w:lang w:val="en-US"/>
-        </w:rPr>
-        <w:t>extend</w:t>
-      </w:r>
-      <w:r>
-        <w:rPr>
+        <w:t xml:space="preserve"> additional quantitative statistical analysis</w:t>
+      </w:r>
+      <w:r>
+        <w:rPr>
+          <w:sz w:val="24"/>
+          <w:szCs w:val="24"/>
+          <w:lang w:val="en-US"/>
+        </w:rPr>
+        <w:t>.</w:t>
+      </w:r>
+    </w:p>
+    <w:p>
+      <w:pPr>
+        <w:ind w:firstLine="720"/>
+        <w:rPr>
+          <w:noProof w:val="0"/>
+          <w:sz w:val="24"/>
+          <w:szCs w:val="24"/>
+          <w:lang w:val="en-US"/>
+        </w:rPr>
+      </w:pPr>
+      <w:r>
+        <w:rPr>
+          <w:noProof w:val="0"/>
+          <w:sz w:val="24"/>
+          <w:szCs w:val="24"/>
+          <w:lang w:val="en-US"/>
+        </w:rPr>
+        <w:t xml:space="preserve">An initial statistical analysis using the methods proposed by Klimek et al. (2012) </w:t>
+      </w:r>
+      <w:r>
+        <w:rPr>
+          <w:noProof w:val="0"/>
+          <w:sz w:val="24"/>
+          <w:szCs w:val="24"/>
+          <w:lang w:val="en-US"/>
+        </w:rPr>
+        <w:t>uncovered</w:t>
+      </w:r>
+      <w:r>
+        <w:rPr>
+          <w:noProof w:val="0"/>
+          <w:sz w:val="24"/>
+          <w:szCs w:val="24"/>
+          <w:lang w:val="en-US"/>
+        </w:rPr>
+        <w:t xml:space="preserve"> evidence of what they </w:t>
+      </w:r>
+      <w:r>
+        <w:rPr>
+          <w:noProof w:val="0"/>
+          <w:sz w:val="24"/>
+          <w:szCs w:val="24"/>
+          <w:lang w:val="en-US"/>
+        </w:rPr>
+        <w:t>term</w:t>
+      </w:r>
+      <w:r>
+        <w:rPr>
+          <w:noProof w:val="0"/>
+          <w:sz w:val="24"/>
+          <w:szCs w:val="24"/>
+          <w:lang w:val="en-US"/>
+        </w:rPr>
+        <w:t xml:space="preserve"> incremental fraud, but </w:t>
+      </w:r>
+      <w:r>
+        <w:rPr>
+          <w:noProof w:val="0"/>
+          <w:sz w:val="24"/>
+          <w:szCs w:val="24"/>
+          <w:lang w:val="en-US"/>
+        </w:rPr>
+        <w:t>no evidence of extreme fraud.</w:t>
+      </w:r>
+      <w:r>
+        <w:rPr>
+          <w:noProof w:val="0"/>
           <w:sz w:val="24"/>
           <w:szCs w:val="24"/>
           <w:lang w:val="en-US"/>
         </w:rPr>
         <w:t xml:space="preserve"> </w:t>
       </w:r>
+      <w:r>
+        <w:rPr>
+          <w:noProof w:val="0"/>
+          <w:sz w:val="24"/>
+          <w:szCs w:val="24"/>
+          <w:lang w:val="en-US"/>
+        </w:rPr>
+        <w:t>Klimek et al.</w:t>
+      </w:r>
+      <w:r>
+        <w:rPr>
+          <w:noProof w:val="0"/>
+          <w:sz w:val="24"/>
+          <w:szCs w:val="24"/>
+          <w:lang w:val="en-US"/>
+        </w:rPr>
+        <w:t xml:space="preserve"> (</w:t>
+      </w:r>
+      <w:r>
+        <w:rPr>
+          <w:noProof w:val="0"/>
+          <w:sz w:val="24"/>
+          <w:szCs w:val="24"/>
+          <w:lang w:val="en-US"/>
+        </w:rPr>
+        <w:t xml:space="preserve">2012) </w:t>
+      </w:r>
+      <w:r>
+        <w:rPr>
+          <w:noProof w:val="0"/>
+          <w:sz w:val="24"/>
+          <w:szCs w:val="24"/>
+          <w:lang w:val="en-US"/>
+        </w:rPr>
+        <w:t>define</w:t>
+      </w:r>
+      <w:r>
+        <w:rPr>
+          <w:noProof w:val="0"/>
+          <w:sz w:val="24"/>
+          <w:szCs w:val="24"/>
+          <w:lang w:val="en-US"/>
+        </w:rPr>
+        <w:t xml:space="preserve"> incremental fraud </w:t>
+      </w:r>
+      <w:r>
+        <w:rPr>
+          <w:noProof w:val="0"/>
+          <w:sz w:val="24"/>
+          <w:szCs w:val="24"/>
+          <w:lang w:val="en-US"/>
+        </w:rPr>
+        <w:t>as</w:t>
+      </w:r>
+      <w:r>
+        <w:rPr>
+          <w:noProof w:val="0"/>
+          <w:sz w:val="24"/>
+          <w:szCs w:val="24"/>
+          <w:lang w:val="en-US"/>
+        </w:rPr>
+        <w:t xml:space="preserve"> voting boxes </w:t>
+      </w:r>
+      <w:r>
+        <w:rPr>
+          <w:noProof w:val="0"/>
+          <w:sz w:val="24"/>
+          <w:szCs w:val="24"/>
+          <w:lang w:val="en-US"/>
+        </w:rPr>
+        <w:t>that contain both</w:t>
+      </w:r>
+      <w:r>
+        <w:rPr>
+          <w:noProof w:val="0"/>
+          <w:sz w:val="24"/>
+          <w:szCs w:val="24"/>
+          <w:lang w:val="en-US"/>
+        </w:rPr>
+        <w:t xml:space="preserve"> valid </w:t>
+      </w:r>
+      <w:r>
+        <w:rPr>
+          <w:noProof w:val="0"/>
+          <w:sz w:val="24"/>
+          <w:szCs w:val="24"/>
+          <w:lang w:val="en-US"/>
+        </w:rPr>
+        <w:t>ballots</w:t>
+      </w:r>
+      <w:r>
+        <w:rPr>
+          <w:noProof w:val="0"/>
+          <w:sz w:val="24"/>
+          <w:szCs w:val="24"/>
+          <w:lang w:val="en-US"/>
+        </w:rPr>
+        <w:t xml:space="preserve"> and additional </w:t>
+      </w:r>
+      <w:r>
+        <w:rPr>
+          <w:noProof w:val="0"/>
+          <w:sz w:val="24"/>
+          <w:szCs w:val="24"/>
+          <w:lang w:val="en-US"/>
+        </w:rPr>
+        <w:t xml:space="preserve">fake </w:t>
+      </w:r>
+      <w:r>
+        <w:rPr>
+          <w:noProof w:val="0"/>
+          <w:sz w:val="24"/>
+          <w:szCs w:val="24"/>
+          <w:lang w:val="en-US"/>
+        </w:rPr>
+        <w:t xml:space="preserve">ballots </w:t>
+      </w:r>
+      <w:r>
+        <w:rPr>
+          <w:noProof w:val="0"/>
+          <w:sz w:val="24"/>
+          <w:szCs w:val="24"/>
+          <w:lang w:val="en-US"/>
+        </w:rPr>
+        <w:t>in support</w:t>
+      </w:r>
+      <w:r>
+        <w:rPr>
+          <w:noProof w:val="0"/>
+          <w:sz w:val="24"/>
+          <w:szCs w:val="24"/>
+          <w:lang w:val="en-US"/>
+        </w:rPr>
+        <w:t xml:space="preserve"> the winning party. </w:t>
+      </w:r>
+      <w:r>
+        <w:rPr>
+          <w:noProof w:val="0"/>
+          <w:sz w:val="24"/>
+          <w:szCs w:val="24"/>
+          <w:lang w:val="en-US"/>
+        </w:rPr>
+        <w:t>E</w:t>
+      </w:r>
+      <w:r>
+        <w:rPr>
+          <w:noProof w:val="0"/>
+          <w:sz w:val="24"/>
+          <w:szCs w:val="24"/>
+          <w:lang w:val="en-US"/>
+        </w:rPr>
+        <w:t xml:space="preserve">xtreme fraud </w:t>
+      </w:r>
+      <w:r>
+        <w:rPr>
+          <w:noProof w:val="0"/>
+          <w:sz w:val="24"/>
+          <w:szCs w:val="24"/>
+          <w:lang w:val="en-US"/>
+        </w:rPr>
+        <w:t>describes when</w:t>
+      </w:r>
+      <w:r>
+        <w:rPr>
+          <w:noProof w:val="0"/>
+          <w:sz w:val="24"/>
+          <w:szCs w:val="24"/>
+          <w:lang w:val="en-US"/>
+        </w:rPr>
+        <w:t xml:space="preserve"> voting stations or districts show a 100</w:t>
+      </w:r>
+      <w:r>
+        <w:rPr>
+          <w:noProof w:val="0"/>
+          <w:sz w:val="24"/>
+          <w:szCs w:val="24"/>
+          <w:lang w:val="en-US"/>
+        </w:rPr>
+        <w:t xml:space="preserve"> percent</w:t>
+      </w:r>
+      <w:r>
+        <w:rPr>
+          <w:noProof w:val="0"/>
+          <w:sz w:val="24"/>
+          <w:szCs w:val="24"/>
+          <w:lang w:val="en-US"/>
+        </w:rPr>
+        <w:t xml:space="preserve"> turnout with </w:t>
+      </w:r>
+      <w:r>
+        <w:rPr>
+          <w:noProof w:val="0"/>
+          <w:sz w:val="24"/>
+          <w:szCs w:val="24"/>
+          <w:lang w:val="en-US"/>
+        </w:rPr>
+        <w:t xml:space="preserve">a </w:t>
+      </w:r>
+      <w:r>
+        <w:rPr>
+          <w:noProof w:val="0"/>
+          <w:sz w:val="24"/>
+          <w:szCs w:val="24"/>
+          <w:lang w:val="en-US"/>
+        </w:rPr>
+        <w:t>100</w:t>
+      </w:r>
+      <w:r>
+        <w:rPr>
+          <w:noProof w:val="0"/>
+          <w:sz w:val="24"/>
+          <w:szCs w:val="24"/>
+          <w:lang w:val="en-US"/>
+        </w:rPr>
+        <w:t xml:space="preserve"> percent</w:t>
+      </w:r>
+      <w:r>
+        <w:rPr>
+          <w:noProof w:val="0"/>
+          <w:sz w:val="24"/>
+          <w:szCs w:val="24"/>
+          <w:lang w:val="en-US"/>
+        </w:rPr>
+        <w:t xml:space="preserve"> count for the winning party. Figure</w:t>
+      </w:r>
+      <w:r>
+        <w:rPr>
+          <w:noProof w:val="0"/>
+          <w:sz w:val="24"/>
+          <w:szCs w:val="24"/>
+          <w:lang w:val="en-US"/>
+        </w:rPr>
+        <w:t xml:space="preserve"> 4</w:t>
+      </w:r>
+      <w:r>
+        <w:rPr>
+          <w:noProof w:val="0"/>
+          <w:sz w:val="24"/>
+          <w:szCs w:val="24"/>
+          <w:lang w:val="en-US"/>
+        </w:rPr>
+        <w:t xml:space="preserve"> </w:t>
+      </w:r>
+      <w:r>
+        <w:rPr>
+          <w:noProof w:val="0"/>
+          <w:sz w:val="24"/>
+          <w:szCs w:val="24"/>
+          <w:lang w:val="en-US"/>
+        </w:rPr>
+        <w:t>depict</w:t>
+      </w:r>
+      <w:r>
+        <w:rPr>
+          <w:noProof w:val="0"/>
+          <w:sz w:val="24"/>
+          <w:szCs w:val="24"/>
+          <w:lang w:val="en-US"/>
+        </w:rPr>
+        <w:t>s</w:t>
+      </w:r>
+      <w:r>
+        <w:rPr>
+          <w:noProof w:val="0"/>
+          <w:sz w:val="24"/>
+          <w:szCs w:val="24"/>
+          <w:lang w:val="en-US"/>
+        </w:rPr>
+        <w:t xml:space="preserve"> the correlation between voter turnout and votes </w:t>
+      </w:r>
+      <w:r>
+        <w:rPr>
+          <w:noProof w:val="0"/>
+          <w:sz w:val="24"/>
+          <w:szCs w:val="24"/>
+          <w:lang w:val="en-US"/>
+        </w:rPr>
+        <w:t>for</w:t>
+      </w:r>
+      <w:r>
+        <w:rPr>
+          <w:noProof w:val="0"/>
+          <w:sz w:val="24"/>
+          <w:szCs w:val="24"/>
+          <w:lang w:val="en-US"/>
+        </w:rPr>
+        <w:t xml:space="preserve"> the winning party for three different cases. </w:t>
+      </w:r>
+      <w:r>
+        <w:rPr>
+          <w:noProof w:val="0"/>
+          <w:sz w:val="24"/>
+          <w:szCs w:val="24"/>
+          <w:lang w:val="en-US"/>
+        </w:rPr>
+        <w:t xml:space="preserve">Figures 4A and 4B are examples based on the results found by Klimek et al. (2012) for the Canada and Russian elections respectively, and Figure 4C is the actual result of the Honduras 2013 elections. </w:t>
+      </w:r>
+      <w:r>
+        <w:rPr>
+          <w:noProof w:val="0"/>
+          <w:sz w:val="24"/>
+          <w:szCs w:val="24"/>
+          <w:lang w:val="en-US"/>
+        </w:rPr>
+        <w:t xml:space="preserve">Figure </w:t>
+      </w:r>
+      <w:r>
+        <w:rPr>
+          <w:noProof w:val="0"/>
+          <w:sz w:val="24"/>
+          <w:szCs w:val="24"/>
+          <w:lang w:val="en-US"/>
+        </w:rPr>
+        <w:fldChar w:fldCharType="begin"/>
+      </w:r>
+      <w:r>
+        <w:rPr>
+          <w:noProof w:val="0"/>
+          <w:sz w:val="24"/>
+          <w:szCs w:val="24"/>
+          <w:lang w:val="en-US"/>
+        </w:rPr>
+        <w:instrText xml:space="preserve">REF BMfig_normal \* MERGEFORMAT </w:instrText>
+      </w:r>
+      <w:r>
+        <w:rPr>
+          <w:noProof w:val="0"/>
+          <w:sz w:val="24"/>
+          <w:szCs w:val="24"/>
+          <w:lang w:val="en-US"/>
+        </w:rPr>
+        <w:fldChar w:fldCharType="separate"/>
+      </w:r>
+      <w:r>
+        <w:rPr>
+          <w:noProof w:val="0"/>
+          <w:sz w:val="24"/>
+          <w:szCs w:val="24"/>
+          <w:lang w:val="en-US"/>
+        </w:rPr>
+        <w:t>4</w:t>
+      </w:r>
+      <w:r>
+        <w:rPr>
+          <w:noProof w:val="0"/>
+          <w:sz w:val="24"/>
+          <w:szCs w:val="24"/>
+          <w:lang w:val="en-US"/>
+        </w:rPr>
+        <w:fldChar w:fldCharType="end"/>
+      </w:r>
+      <w:r>
+        <w:rPr>
+          <w:noProof w:val="0"/>
+          <w:sz w:val="24"/>
+          <w:szCs w:val="24"/>
+          <w:lang w:val="en-US"/>
+        </w:rPr>
+        <w:t>A</w:t>
+      </w:r>
+      <w:r>
+        <w:rPr>
+          <w:noProof w:val="0"/>
+          <w:sz w:val="24"/>
+          <w:szCs w:val="24"/>
+          <w:lang w:val="en-US"/>
+        </w:rPr>
+        <w:t xml:space="preserve"> shows </w:t>
+      </w:r>
+      <w:r>
+        <w:rPr>
+          <w:noProof w:val="0"/>
+          <w:sz w:val="24"/>
+          <w:szCs w:val="24"/>
+          <w:lang w:val="en-US"/>
+        </w:rPr>
+        <w:t>what normal behavio</w:t>
+      </w:r>
+      <w:r>
+        <w:rPr>
+          <w:noProof w:val="0"/>
+          <w:sz w:val="24"/>
+          <w:szCs w:val="24"/>
+          <w:lang w:val="en-US"/>
+        </w:rPr>
+        <w:t>r should look like</w:t>
+      </w:r>
+      <w:r>
+        <w:rPr>
+          <w:noProof w:val="0"/>
+          <w:sz w:val="24"/>
+          <w:szCs w:val="24"/>
+          <w:lang w:val="en-US"/>
+        </w:rPr>
+        <w:t>,</w:t>
+      </w:r>
+      <w:r>
+        <w:rPr>
+          <w:noProof w:val="0"/>
+          <w:sz w:val="24"/>
+          <w:szCs w:val="24"/>
+          <w:lang w:val="en-US"/>
+        </w:rPr>
+        <w:t xml:space="preserve"> with no smearing to either side. Figures </w:t>
+      </w:r>
+      <w:r>
+        <w:rPr>
+          <w:noProof w:val="0"/>
+          <w:sz w:val="24"/>
+          <w:szCs w:val="24"/>
+          <w:lang w:val="en-US"/>
+        </w:rPr>
+        <w:t xml:space="preserve">4B and </w:t>
+      </w:r>
+      <w:r>
+        <w:rPr>
+          <w:noProof w:val="0"/>
+          <w:sz w:val="24"/>
+          <w:szCs w:val="24"/>
+          <w:lang w:val="en-US"/>
+        </w:rPr>
+        <w:t>4</w:t>
+      </w:r>
+      <w:r>
+        <w:rPr>
+          <w:noProof w:val="0"/>
+          <w:sz w:val="24"/>
+          <w:szCs w:val="24"/>
+          <w:lang w:val="en-US"/>
+        </w:rPr>
+        <w:t xml:space="preserve">C </w:t>
+      </w:r>
+      <w:r>
+        <w:rPr>
+          <w:noProof w:val="0"/>
+          <w:sz w:val="24"/>
+          <w:szCs w:val="24"/>
+          <w:lang w:val="en-US"/>
+        </w:rPr>
+        <w:t xml:space="preserve">show a correlation with smearing to the right. </w:t>
+      </w:r>
+      <w:r>
+        <w:rPr>
+          <w:noProof w:val="0"/>
+          <w:sz w:val="24"/>
+          <w:szCs w:val="24"/>
+          <w:lang w:val="en-US"/>
+        </w:rPr>
+        <w:t xml:space="preserve">Figure 4B depicts a fingerprint where there is extreme fraud with a concentration of points in the upper right corner, </w:t>
+      </w:r>
+      <w:r>
+        <w:rPr>
+          <w:noProof w:val="0"/>
+          <w:sz w:val="24"/>
+          <w:szCs w:val="24"/>
+          <w:lang w:val="en-US"/>
+        </w:rPr>
+        <w:t>showing that some voting tables had 100 percent turnout and 100 percent votes for the winning party</w:t>
+      </w:r>
+      <w:r>
+        <w:rPr>
+          <w:noProof w:val="0"/>
+          <w:sz w:val="24"/>
+          <w:szCs w:val="24"/>
+          <w:lang w:val="en-US"/>
+        </w:rPr>
+        <w:t xml:space="preserve">, and </w:t>
+      </w:r>
+      <w:r>
+        <w:rPr>
+          <w:noProof w:val="0"/>
+          <w:sz w:val="24"/>
+          <w:szCs w:val="24"/>
+          <w:lang w:val="en-US"/>
+        </w:rPr>
+        <w:t xml:space="preserve">also shows </w:t>
+      </w:r>
+      <w:r>
+        <w:rPr>
+          <w:noProof w:val="0"/>
+          <w:sz w:val="24"/>
+          <w:szCs w:val="24"/>
+          <w:lang w:val="en-US"/>
+        </w:rPr>
+        <w:t>some incremental fraud by the smearing of points to the upper right corner. Figure 4C</w:t>
+      </w:r>
       <w:commentRangeStart w:id="74"/>
-      <w:r>
-        <w:rPr>
-          <w:sz w:val="24"/>
-          <w:szCs w:val="24"/>
-          <w:lang w:val="en-US"/>
-        </w:rPr>
-        <w:t>the qualitative findings of Gonzalez Ocantos et </w:t>
+      <w:commentRangeStart w:id="75"/>
+      <w:r>
+        <w:rPr>
+          <w:noProof w:val="0"/>
+          <w:sz w:val="24"/>
+          <w:szCs w:val="24"/>
+          <w:lang w:val="en-US"/>
+        </w:rPr>
+        <w:t xml:space="preserve">, the fingerprint for the Honduras 2013 elections, </w:t>
+      </w:r>
+      <w:r>
+        <w:rPr>
+          <w:noProof w:val="0"/>
+          <w:sz w:val="24"/>
+          <w:szCs w:val="24"/>
+          <w:lang w:val="en-US"/>
+        </w:rPr>
+        <w:t>shows</w:t>
+      </w:r>
+      <w:r>
+        <w:rPr>
+          <w:noProof w:val="0"/>
+          <w:sz w:val="24"/>
+          <w:szCs w:val="24"/>
+          <w:lang w:val="en-US"/>
+        </w:rPr>
+        <w:t xml:space="preserve"> a smearing to the upper right corner, an election result fingerprint associated with incremental fraud</w:t>
+      </w:r>
+      <w:r>
+        <w:rPr>
+          <w:noProof w:val="0"/>
+          <w:sz w:val="24"/>
+          <w:szCs w:val="24"/>
+          <w:lang w:val="en-US"/>
+        </w:rPr>
+        <w:t>, the points on the bottom right represent a percentage of people that voted for other parties than the winning one on high turnout polling stations</w:t>
+      </w:r>
+      <w:r>
+        <w:rPr>
+          <w:noProof w:val="0"/>
+          <w:sz w:val="24"/>
+          <w:szCs w:val="24"/>
+          <w:lang w:val="en-US"/>
+        </w:rPr>
+        <w:t xml:space="preserve">. </w:t>
       </w:r>
       <w:commentRangeEnd w:id="74"/>
       <w:r>
@@ -13182,20 +13800,102 @@
         </w:rPr>
         <w:commentReference w:id="74"/>
       </w:r>
-      <w:r>
-        <w:rPr>
-          <w:sz w:val="24"/>
-          <w:szCs w:val="24"/>
-          <w:lang w:val="en-US"/>
-        </w:rPr>
-        <w:t xml:space="preserve">al. </w:t>
-      </w:r>
-      <w:r>
-        <w:rPr>
-          <w:sz w:val="24"/>
-          <w:szCs w:val="24"/>
-        </w:rPr>
-        <w:t>(2014).</w:t>
+      <w:commentRangeEnd w:id="75"/>
+      <w:r>
+        <w:rPr>
+          <w:rStyle w:val="CommentReference"/>
+        </w:rPr>
+        <w:commentReference w:id="75"/>
+      </w:r>
+      <w:r>
+        <w:rPr>
+          <w:noProof w:val="0"/>
+          <w:sz w:val="24"/>
+          <w:szCs w:val="24"/>
+          <w:lang w:val="en-US"/>
+        </w:rPr>
+        <w:t xml:space="preserve">It is worthy to note that </w:t>
+      </w:r>
+      <w:r>
+        <w:rPr>
+          <w:noProof w:val="0"/>
+          <w:sz w:val="24"/>
+          <w:szCs w:val="24"/>
+          <w:lang w:val="en-US"/>
+        </w:rPr>
+        <w:t xml:space="preserve">while </w:t>
+      </w:r>
+      <w:r>
+        <w:rPr>
+          <w:noProof w:val="0"/>
+          <w:sz w:val="24"/>
+          <w:szCs w:val="24"/>
+          <w:lang w:val="en-US"/>
+        </w:rPr>
+        <w:t xml:space="preserve">extreme fraud is not present in the </w:t>
+      </w:r>
+      <w:r>
+        <w:rPr>
+          <w:noProof w:val="0"/>
+          <w:sz w:val="24"/>
+          <w:szCs w:val="24"/>
+          <w:lang w:val="en-US"/>
+        </w:rPr>
+        <w:t xml:space="preserve">data for the </w:t>
+      </w:r>
+      <w:r>
+        <w:rPr>
+          <w:noProof w:val="0"/>
+          <w:sz w:val="24"/>
+          <w:szCs w:val="24"/>
+          <w:lang w:val="en-US"/>
+        </w:rPr>
+        <w:t xml:space="preserve">Honduras 2013 government elections </w:t>
+      </w:r>
+      <w:r>
+        <w:rPr>
+          <w:noProof w:val="0"/>
+          <w:sz w:val="24"/>
+          <w:szCs w:val="24"/>
+          <w:lang w:val="en-US"/>
+        </w:rPr>
+        <w:t xml:space="preserve">collected by VotoSocial, the smearing clearly suggests </w:t>
+      </w:r>
+      <w:r>
+        <w:rPr>
+          <w:noProof w:val="0"/>
+          <w:sz w:val="24"/>
+          <w:szCs w:val="24"/>
+          <w:lang w:val="en-US"/>
+        </w:rPr>
+        <w:t xml:space="preserve">the presence of </w:t>
+      </w:r>
+      <w:r>
+        <w:rPr>
+          <w:noProof w:val="0"/>
+          <w:sz w:val="24"/>
+          <w:szCs w:val="24"/>
+          <w:lang w:val="en-US"/>
+        </w:rPr>
+        <w:t>incremental fraud</w:t>
+      </w:r>
+      <w:r>
+        <w:rPr>
+          <w:noProof w:val="0"/>
+          <w:sz w:val="24"/>
+          <w:szCs w:val="24"/>
+          <w:lang w:val="en-US"/>
+        </w:rPr>
+        <w:t>, however these findings is not fully conclusive, this pattern is a necessary, but not sufficient, condition for fraud</w:t>
+      </w:r>
+      <w:r>
+        <w:rPr>
+          <w:noProof w:val="0"/>
+          <w:sz w:val="24"/>
+          <w:szCs w:val="24"/>
+          <w:lang w:val="en-US"/>
+        </w:rPr>
+        <w:t>.</w:t>
       </w:r>
     </w:p>
     <w:p>
@@ -13208,384 +13908,28 @@
           <w:lang w:val="en-US"/>
         </w:rPr>
       </w:pPr>
-      <w:r>
-        <w:rPr>
-          <w:noProof w:val="0"/>
-          <w:sz w:val="24"/>
-          <w:szCs w:val="24"/>
-          <w:lang w:val="en-US"/>
-        </w:rPr>
-        <w:t xml:space="preserve">An initial statistical analysis using the methods proposed by Klimek et al. (2012) </w:t>
-      </w:r>
-      <w:r>
-        <w:rPr>
-          <w:noProof w:val="0"/>
-          <w:sz w:val="24"/>
-          <w:szCs w:val="24"/>
-          <w:lang w:val="en-US"/>
-        </w:rPr>
-        <w:t>uncovered</w:t>
-      </w:r>
-      <w:r>
-        <w:rPr>
-          <w:noProof w:val="0"/>
-          <w:sz w:val="24"/>
-          <w:szCs w:val="24"/>
-          <w:lang w:val="en-US"/>
-        </w:rPr>
-        <w:t xml:space="preserve"> evidence of what they </w:t>
-      </w:r>
-      <w:r>
-        <w:rPr>
-          <w:noProof w:val="0"/>
-          <w:sz w:val="24"/>
-          <w:szCs w:val="24"/>
-          <w:lang w:val="en-US"/>
-        </w:rPr>
-        <w:t>term</w:t>
-      </w:r>
-      <w:r>
-        <w:rPr>
-          <w:noProof w:val="0"/>
-          <w:sz w:val="24"/>
-          <w:szCs w:val="24"/>
-          <w:lang w:val="en-US"/>
-        </w:rPr>
-        <w:t xml:space="preserve"> incremental fraud, but </w:t>
-      </w:r>
-      <w:r>
-        <w:rPr>
-          <w:noProof w:val="0"/>
-          <w:sz w:val="24"/>
-          <w:szCs w:val="24"/>
-          <w:lang w:val="en-US"/>
-        </w:rPr>
-        <w:t>no evidence of extreme fraud.</w:t>
-      </w:r>
-      <w:r>
-        <w:rPr>
-          <w:noProof w:val="0"/>
-          <w:sz w:val="24"/>
-          <w:szCs w:val="24"/>
-          <w:lang w:val="en-US"/>
-        </w:rPr>
-        <w:t xml:space="preserve"> </w:t>
-      </w:r>
-      <w:r>
-        <w:rPr>
-          <w:noProof w:val="0"/>
-          <w:sz w:val="24"/>
-          <w:szCs w:val="24"/>
-          <w:lang w:val="en-US"/>
-        </w:rPr>
-        <w:t>Klimek et al.</w:t>
-      </w:r>
-      <w:r>
-        <w:rPr>
-          <w:noProof w:val="0"/>
-          <w:sz w:val="24"/>
-          <w:szCs w:val="24"/>
-          <w:lang w:val="en-US"/>
-        </w:rPr>
-        <w:t xml:space="preserve"> (</w:t>
-      </w:r>
-      <w:r>
-        <w:rPr>
-          <w:noProof w:val="0"/>
-          <w:sz w:val="24"/>
-          <w:szCs w:val="24"/>
-          <w:lang w:val="en-US"/>
-        </w:rPr>
-        <w:t xml:space="preserve">2012) </w:t>
-      </w:r>
-      <w:r>
-        <w:rPr>
-          <w:noProof w:val="0"/>
-          <w:sz w:val="24"/>
-          <w:szCs w:val="24"/>
-          <w:lang w:val="en-US"/>
-        </w:rPr>
-        <w:t>define</w:t>
-      </w:r>
-      <w:r>
-        <w:rPr>
-          <w:noProof w:val="0"/>
-          <w:sz w:val="24"/>
-          <w:szCs w:val="24"/>
-          <w:lang w:val="en-US"/>
-        </w:rPr>
-        <w:t xml:space="preserve"> incremental fraud </w:t>
-      </w:r>
-      <w:r>
-        <w:rPr>
-          <w:noProof w:val="0"/>
-          <w:sz w:val="24"/>
-          <w:szCs w:val="24"/>
-          <w:lang w:val="en-US"/>
-        </w:rPr>
-        <w:t>as</w:t>
-      </w:r>
-      <w:r>
-        <w:rPr>
-          <w:noProof w:val="0"/>
-          <w:sz w:val="24"/>
-          <w:szCs w:val="24"/>
-          <w:lang w:val="en-US"/>
-        </w:rPr>
-        <w:t xml:space="preserve"> voting boxes </w:t>
-      </w:r>
-      <w:r>
-        <w:rPr>
-          <w:noProof w:val="0"/>
-          <w:sz w:val="24"/>
-          <w:szCs w:val="24"/>
-          <w:lang w:val="en-US"/>
-        </w:rPr>
-        <w:t>that contain both</w:t>
-      </w:r>
-      <w:r>
-        <w:rPr>
-          <w:noProof w:val="0"/>
-          <w:sz w:val="24"/>
-          <w:szCs w:val="24"/>
-          <w:lang w:val="en-US"/>
-        </w:rPr>
-        <w:t xml:space="preserve"> valid </w:t>
-      </w:r>
-      <w:r>
-        <w:rPr>
-          <w:noProof w:val="0"/>
-          <w:sz w:val="24"/>
-          <w:szCs w:val="24"/>
-          <w:lang w:val="en-US"/>
-        </w:rPr>
-        <w:t>ballots</w:t>
-      </w:r>
-      <w:r>
-        <w:rPr>
-          <w:noProof w:val="0"/>
-          <w:sz w:val="24"/>
-          <w:szCs w:val="24"/>
-          <w:lang w:val="en-US"/>
-        </w:rPr>
-        <w:t xml:space="preserve"> and additional </w:t>
-      </w:r>
-      <w:r>
-        <w:rPr>
-          <w:noProof w:val="0"/>
-          <w:sz w:val="24"/>
-          <w:szCs w:val="24"/>
-          <w:lang w:val="en-US"/>
-        </w:rPr>
-        <w:t xml:space="preserve">fake </w:t>
-      </w:r>
-      <w:r>
-        <w:rPr>
-          <w:noProof w:val="0"/>
-          <w:sz w:val="24"/>
-          <w:szCs w:val="24"/>
-          <w:lang w:val="en-US"/>
-        </w:rPr>
-        <w:t xml:space="preserve">ballots </w:t>
-      </w:r>
-      <w:r>
-        <w:rPr>
-          <w:noProof w:val="0"/>
-          <w:sz w:val="24"/>
-          <w:szCs w:val="24"/>
-          <w:lang w:val="en-US"/>
-        </w:rPr>
-        <w:t>in support</w:t>
-      </w:r>
-      <w:r>
-        <w:rPr>
-          <w:noProof w:val="0"/>
-          <w:sz w:val="24"/>
-          <w:szCs w:val="24"/>
-          <w:lang w:val="en-US"/>
-        </w:rPr>
-        <w:t xml:space="preserve"> the winning party. </w:t>
-      </w:r>
-      <w:r>
-        <w:rPr>
-          <w:noProof w:val="0"/>
-          <w:sz w:val="24"/>
-          <w:szCs w:val="24"/>
-          <w:lang w:val="en-US"/>
-        </w:rPr>
-        <w:t>E</w:t>
-      </w:r>
-      <w:r>
-        <w:rPr>
-          <w:noProof w:val="0"/>
-          <w:sz w:val="24"/>
-          <w:szCs w:val="24"/>
-          <w:lang w:val="en-US"/>
-        </w:rPr>
-        <w:t xml:space="preserve">xtreme fraud </w:t>
-      </w:r>
-      <w:r>
-        <w:rPr>
-          <w:noProof w:val="0"/>
-          <w:sz w:val="24"/>
-          <w:szCs w:val="24"/>
-          <w:lang w:val="en-US"/>
-        </w:rPr>
-        <w:t>describes when</w:t>
-      </w:r>
-      <w:r>
-        <w:rPr>
-          <w:noProof w:val="0"/>
-          <w:sz w:val="24"/>
-          <w:szCs w:val="24"/>
-          <w:lang w:val="en-US"/>
-        </w:rPr>
-        <w:t xml:space="preserve"> voting stations or districts show a 100</w:t>
-      </w:r>
-      <w:r>
-        <w:rPr>
-          <w:noProof w:val="0"/>
-          <w:sz w:val="24"/>
-          <w:szCs w:val="24"/>
-          <w:lang w:val="en-US"/>
-        </w:rPr>
-        <w:t xml:space="preserve"> percent</w:t>
-      </w:r>
-      <w:r>
-        <w:rPr>
-          <w:noProof w:val="0"/>
-          <w:sz w:val="24"/>
-          <w:szCs w:val="24"/>
-          <w:lang w:val="en-US"/>
-        </w:rPr>
-        <w:t xml:space="preserve"> turnout with </w:t>
-      </w:r>
-      <w:r>
-        <w:rPr>
-          <w:noProof w:val="0"/>
-          <w:sz w:val="24"/>
-          <w:szCs w:val="24"/>
-          <w:lang w:val="en-US"/>
-        </w:rPr>
-        <w:t xml:space="preserve">a </w:t>
-      </w:r>
-      <w:r>
-        <w:rPr>
-          <w:noProof w:val="0"/>
-          <w:sz w:val="24"/>
-          <w:szCs w:val="24"/>
-          <w:lang w:val="en-US"/>
-        </w:rPr>
-        <w:t>100</w:t>
-      </w:r>
-      <w:r>
-        <w:rPr>
-          <w:noProof w:val="0"/>
-          <w:sz w:val="24"/>
-          <w:szCs w:val="24"/>
-          <w:lang w:val="en-US"/>
-        </w:rPr>
-        <w:t xml:space="preserve"> percent</w:t>
-      </w:r>
-      <w:r>
-        <w:rPr>
-          <w:noProof w:val="0"/>
-          <w:sz w:val="24"/>
-          <w:szCs w:val="24"/>
-          <w:lang w:val="en-US"/>
-        </w:rPr>
-        <w:t xml:space="preserve"> count for the winning party. Figure</w:t>
-      </w:r>
-      <w:r>
-        <w:rPr>
-          <w:noProof w:val="0"/>
-          <w:sz w:val="24"/>
-          <w:szCs w:val="24"/>
-          <w:lang w:val="en-US"/>
-        </w:rPr>
-        <w:t xml:space="preserve"> 4</w:t>
-      </w:r>
-      <w:r>
-        <w:rPr>
-          <w:noProof w:val="0"/>
-          <w:sz w:val="24"/>
-          <w:szCs w:val="24"/>
-          <w:lang w:val="en-US"/>
-        </w:rPr>
-        <w:t xml:space="preserve"> </w:t>
-      </w:r>
-      <w:r>
-        <w:rPr>
-          <w:noProof w:val="0"/>
-          <w:sz w:val="24"/>
-          <w:szCs w:val="24"/>
-          <w:lang w:val="en-US"/>
-        </w:rPr>
-        <w:t>depict</w:t>
-      </w:r>
-      <w:r>
-        <w:rPr>
-          <w:noProof w:val="0"/>
-          <w:sz w:val="24"/>
-          <w:szCs w:val="24"/>
-          <w:lang w:val="en-US"/>
-        </w:rPr>
-        <w:t>s</w:t>
-      </w:r>
-      <w:r>
-        <w:rPr>
-          <w:noProof w:val="0"/>
-          <w:sz w:val="24"/>
-          <w:szCs w:val="24"/>
-          <w:lang w:val="en-US"/>
-        </w:rPr>
-        <w:t xml:space="preserve"> the correlation between voter turnout and votes </w:t>
-      </w:r>
-      <w:r>
-        <w:rPr>
-          <w:noProof w:val="0"/>
-          <w:sz w:val="24"/>
-          <w:szCs w:val="24"/>
-          <w:lang w:val="en-US"/>
-        </w:rPr>
-        <w:t>for</w:t>
-      </w:r>
-      <w:r>
-        <w:rPr>
-          <w:noProof w:val="0"/>
-          <w:sz w:val="24"/>
-          <w:szCs w:val="24"/>
-          <w:lang w:val="en-US"/>
-        </w:rPr>
-        <w:t xml:space="preserve"> the winning party for three different cases. Figure </w:t>
-      </w:r>
-      <w:r>
-        <w:rPr>
-          <w:noProof w:val="0"/>
-          <w:sz w:val="24"/>
-          <w:szCs w:val="24"/>
-          <w:lang w:val="en-US"/>
-        </w:rPr>
-        <w:fldChar w:fldCharType="begin"/>
-      </w:r>
-      <w:r>
-        <w:rPr>
-          <w:noProof w:val="0"/>
-          <w:sz w:val="24"/>
-          <w:szCs w:val="24"/>
-          <w:lang w:val="en-US"/>
-        </w:rPr>
-        <w:instrText xml:space="preserve">REF BMfig_normal \* MERGEFORMAT </w:instrText>
-      </w:r>
-      <w:r>
-        <w:rPr>
-          <w:noProof w:val="0"/>
-          <w:sz w:val="24"/>
-          <w:szCs w:val="24"/>
-          <w:lang w:val="en-US"/>
-        </w:rPr>
-        <w:fldChar w:fldCharType="separate"/>
-      </w:r>
+    </w:p>
+    <w:p>
+      <w:pPr>
+        <w:rPr>
+          <w:noProof w:val="0"/>
+          <w:sz w:val="24"/>
+          <w:szCs w:val="24"/>
+          <w:lang w:val="en-US"/>
+        </w:rPr>
+      </w:pPr>
+      <w:commentRangeStart w:id="76"/>
+      <w:commentRangeStart w:id="77"/>
+      <w:r>
+        <w:rPr>
+          <w:noProof w:val="0"/>
+          <w:sz w:val="24"/>
+          <w:szCs w:val="24"/>
+          <w:lang w:val="en-US"/>
+        </w:rPr>
+        <w:t xml:space="preserve">Figure </w:t>
+      </w:r>
+      <w:bookmarkStart w:id="78" w:name="BMfig_normal"/>
       <w:r>
         <w:rPr>
           <w:noProof w:val="0"/>
@@ -13595,368 +13939,20 @@
         </w:rPr>
         <w:t>4</w:t>
       </w:r>
-      <w:r>
-        <w:rPr>
-          <w:noProof w:val="0"/>
-          <w:sz w:val="24"/>
-          <w:szCs w:val="24"/>
-          <w:lang w:val="en-US"/>
-        </w:rPr>
-        <w:fldChar w:fldCharType="end"/>
-      </w:r>
-      <w:r>
-        <w:rPr>
-          <w:noProof w:val="0"/>
-          <w:sz w:val="24"/>
-          <w:szCs w:val="24"/>
-          <w:lang w:val="en-US"/>
-        </w:rPr>
-        <w:t>A</w:t>
-      </w:r>
-      <w:r>
-        <w:rPr>
-          <w:noProof w:val="0"/>
-          <w:sz w:val="24"/>
-          <w:szCs w:val="24"/>
-          <w:lang w:val="en-US"/>
-        </w:rPr>
-        <w:t xml:space="preserve"> shows </w:t>
-      </w:r>
-      <w:r>
-        <w:rPr>
-          <w:noProof w:val="0"/>
-          <w:sz w:val="24"/>
-          <w:szCs w:val="24"/>
-          <w:lang w:val="en-US"/>
-        </w:rPr>
-        <w:t>what normal behavio</w:t>
-      </w:r>
-      <w:r>
-        <w:rPr>
-          <w:noProof w:val="0"/>
-          <w:sz w:val="24"/>
-          <w:szCs w:val="24"/>
-          <w:lang w:val="en-US"/>
-        </w:rPr>
-        <w:t>r should look like</w:t>
-      </w:r>
-      <w:r>
-        <w:rPr>
-          <w:noProof w:val="0"/>
-          <w:sz w:val="24"/>
-          <w:szCs w:val="24"/>
-          <w:lang w:val="en-US"/>
-        </w:rPr>
-        <w:t>,</w:t>
-      </w:r>
-      <w:r>
-        <w:rPr>
-          <w:noProof w:val="0"/>
-          <w:sz w:val="24"/>
-          <w:szCs w:val="24"/>
-          <w:lang w:val="en-US"/>
-        </w:rPr>
-        <w:t xml:space="preserve"> with no smearing to either side. Figures </w:t>
-      </w:r>
-      <w:r>
-        <w:rPr>
-          <w:noProof w:val="0"/>
-          <w:sz w:val="24"/>
-          <w:szCs w:val="24"/>
-          <w:lang w:val="en-US"/>
-        </w:rPr>
-        <w:t xml:space="preserve">4B and C </w:t>
-      </w:r>
-      <w:r>
-        <w:rPr>
-          <w:noProof w:val="0"/>
-          <w:sz w:val="24"/>
-          <w:szCs w:val="24"/>
-          <w:lang w:val="en-US"/>
-        </w:rPr>
-        <w:t xml:space="preserve">show a correlation with smearing to the right. </w:t>
-      </w:r>
-      <w:commentRangeStart w:id="75"/>
-      <w:r>
-        <w:rPr>
-          <w:noProof w:val="0"/>
-          <w:sz w:val="24"/>
-          <w:szCs w:val="24"/>
-          <w:lang w:val="en-US"/>
-        </w:rPr>
-        <w:t>Figure</w:t>
-      </w:r>
-      <w:r>
-        <w:rPr>
-          <w:noProof w:val="0"/>
-          <w:sz w:val="24"/>
-          <w:szCs w:val="24"/>
-          <w:lang w:val="en-US"/>
-        </w:rPr>
-        <w:t xml:space="preserve"> 4</w:t>
-      </w:r>
-      <w:r>
-        <w:rPr>
-          <w:noProof w:val="0"/>
-          <w:sz w:val="24"/>
-          <w:szCs w:val="24"/>
-          <w:lang w:val="en-US"/>
-        </w:rPr>
-        <w:t>B</w:t>
-      </w:r>
-      <w:r>
-        <w:rPr>
-          <w:noProof w:val="0"/>
-          <w:sz w:val="24"/>
-          <w:szCs w:val="24"/>
-          <w:lang w:val="en-US"/>
-        </w:rPr>
-        <w:t xml:space="preserve">, the fingerprint for the Honduras 2013 elections, </w:t>
-      </w:r>
-      <w:r>
-        <w:rPr>
-          <w:noProof w:val="0"/>
-          <w:sz w:val="24"/>
-          <w:szCs w:val="24"/>
-          <w:lang w:val="en-US"/>
-        </w:rPr>
-        <w:t>shows</w:t>
-      </w:r>
-      <w:r>
-        <w:rPr>
-          <w:noProof w:val="0"/>
-          <w:sz w:val="24"/>
-          <w:szCs w:val="24"/>
-          <w:lang w:val="en-US"/>
-        </w:rPr>
-        <w:t xml:space="preserve"> a smearing to the upper right corner, an election result fingerprint associated with incremental fraud. Figure </w:t>
-      </w:r>
-      <w:r>
-        <w:rPr>
-          <w:noProof w:val="0"/>
-          <w:sz w:val="24"/>
-          <w:szCs w:val="24"/>
-          <w:lang w:val="en-US"/>
-        </w:rPr>
-        <w:t xml:space="preserve">4C </w:t>
-      </w:r>
-      <w:r>
-        <w:rPr>
-          <w:noProof w:val="0"/>
-          <w:sz w:val="24"/>
-          <w:szCs w:val="24"/>
-          <w:lang w:val="en-US"/>
-        </w:rPr>
-        <w:t>(</w:t>
-      </w:r>
-      <w:r>
-        <w:rPr>
-          <w:noProof w:val="0"/>
-          <w:sz w:val="24"/>
-          <w:szCs w:val="24"/>
-          <w:lang w:val="en-US"/>
-        </w:rPr>
-        <w:t>what country?</w:t>
-      </w:r>
-      <w:r>
-        <w:rPr>
-          <w:noProof w:val="0"/>
-          <w:sz w:val="24"/>
-          <w:szCs w:val="24"/>
-          <w:lang w:val="en-US"/>
-        </w:rPr>
-        <w:t xml:space="preserve">) </w:t>
-      </w:r>
-      <w:r>
-        <w:rPr>
-          <w:noProof w:val="0"/>
-          <w:sz w:val="24"/>
-          <w:szCs w:val="24"/>
-          <w:lang w:val="en-US"/>
-        </w:rPr>
-        <w:t>shows extreme fraud</w:t>
-      </w:r>
-      <w:r>
-        <w:rPr>
-          <w:noProof w:val="0"/>
-          <w:sz w:val="24"/>
-          <w:szCs w:val="24"/>
-          <w:lang w:val="en-US"/>
-        </w:rPr>
-        <w:t>,</w:t>
-      </w:r>
-      <w:r>
-        <w:rPr>
-          <w:noProof w:val="0"/>
-          <w:sz w:val="24"/>
-          <w:szCs w:val="24"/>
-          <w:lang w:val="en-US"/>
-        </w:rPr>
-        <w:t xml:space="preserve"> with a concentration of points in the upper right corner</w:t>
-      </w:r>
-      <w:commentRangeEnd w:id="75"/>
+      <w:bookmarkEnd w:id="78"/>
+      <w:commentRangeEnd w:id="76"/>
       <w:r>
         <w:rPr>
           <w:rStyle w:val="CommentReference"/>
         </w:rPr>
-        <w:commentReference w:id="75"/>
-      </w:r>
-      <w:r>
-        <w:rPr>
-          <w:noProof w:val="0"/>
-          <w:sz w:val="24"/>
-          <w:szCs w:val="24"/>
-          <w:lang w:val="en-US"/>
-        </w:rPr>
-        <w:t>, showing that some voting tables had 100</w:t>
-      </w:r>
-      <w:r>
-        <w:rPr>
-          <w:noProof w:val="0"/>
-          <w:sz w:val="24"/>
-          <w:szCs w:val="24"/>
-          <w:lang w:val="en-US"/>
-        </w:rPr>
-        <w:t xml:space="preserve"> percent</w:t>
-      </w:r>
-      <w:r>
-        <w:rPr>
-          <w:noProof w:val="0"/>
-          <w:sz w:val="24"/>
-          <w:szCs w:val="24"/>
-          <w:lang w:val="en-US"/>
-        </w:rPr>
-        <w:t xml:space="preserve"> turnout and 100</w:t>
-      </w:r>
-      <w:r>
-        <w:rPr>
-          <w:noProof w:val="0"/>
-          <w:sz w:val="24"/>
-          <w:szCs w:val="24"/>
-          <w:lang w:val="en-US"/>
-        </w:rPr>
-        <w:t xml:space="preserve"> percent</w:t>
-      </w:r>
-      <w:r>
-        <w:rPr>
-          <w:noProof w:val="0"/>
-          <w:sz w:val="24"/>
-          <w:szCs w:val="24"/>
-          <w:lang w:val="en-US"/>
-        </w:rPr>
-        <w:t xml:space="preserve"> votes for the winning party. It is worthy to note that </w:t>
-      </w:r>
-      <w:r>
-        <w:rPr>
-          <w:noProof w:val="0"/>
-          <w:sz w:val="24"/>
-          <w:szCs w:val="24"/>
-          <w:lang w:val="en-US"/>
-        </w:rPr>
-        <w:t xml:space="preserve">while </w:t>
-      </w:r>
-      <w:r>
-        <w:rPr>
-          <w:noProof w:val="0"/>
-          <w:sz w:val="24"/>
-          <w:szCs w:val="24"/>
-          <w:lang w:val="en-US"/>
-        </w:rPr>
-        <w:t xml:space="preserve">extreme fraud is not present in the </w:t>
-      </w:r>
-      <w:r>
-        <w:rPr>
-          <w:noProof w:val="0"/>
-          <w:sz w:val="24"/>
-          <w:szCs w:val="24"/>
-          <w:lang w:val="en-US"/>
-        </w:rPr>
-        <w:t xml:space="preserve">data for the </w:t>
-      </w:r>
-      <w:r>
-        <w:rPr>
-          <w:noProof w:val="0"/>
-          <w:sz w:val="24"/>
-          <w:szCs w:val="24"/>
-          <w:lang w:val="en-US"/>
-        </w:rPr>
-        <w:t xml:space="preserve">Honduras 2013 government elections </w:t>
-      </w:r>
-      <w:r>
-        <w:rPr>
-          <w:noProof w:val="0"/>
-          <w:sz w:val="24"/>
-          <w:szCs w:val="24"/>
-          <w:lang w:val="en-US"/>
-        </w:rPr>
-        <w:t xml:space="preserve">collected by VotoSocial, the smearing clearly suggests </w:t>
-      </w:r>
-      <w:r>
-        <w:rPr>
-          <w:noProof w:val="0"/>
-          <w:sz w:val="24"/>
-          <w:szCs w:val="24"/>
-          <w:lang w:val="en-US"/>
-        </w:rPr>
-        <w:t xml:space="preserve">the presence of </w:t>
-      </w:r>
-      <w:r>
-        <w:rPr>
-          <w:noProof w:val="0"/>
-          <w:sz w:val="24"/>
-          <w:szCs w:val="24"/>
-          <w:lang w:val="en-US"/>
-        </w:rPr>
-        <w:t>incremental fraud.</w:t>
-      </w:r>
-    </w:p>
-    <w:p>
-      <w:pPr>
-        <w:ind w:firstLine="720"/>
-        <w:rPr>
-          <w:noProof w:val="0"/>
-          <w:sz w:val="24"/>
-          <w:szCs w:val="24"/>
-          <w:lang w:val="en-US"/>
-        </w:rPr>
-      </w:pPr>
-    </w:p>
-    <w:p>
-      <w:pPr>
-        <w:rPr>
-          <w:noProof w:val="0"/>
-          <w:sz w:val="24"/>
-          <w:szCs w:val="24"/>
-          <w:lang w:val="en-US"/>
-        </w:rPr>
-      </w:pPr>
-      <w:commentRangeStart w:id="76"/>
-      <w:r>
-        <w:rPr>
-          <w:noProof w:val="0"/>
-          <w:sz w:val="24"/>
-          <w:szCs w:val="24"/>
-          <w:lang w:val="en-US"/>
-        </w:rPr>
-        <w:t xml:space="preserve">Figure </w:t>
-      </w:r>
-      <w:bookmarkStart w:id="77" w:name="BMfig_normal"/>
-      <w:r>
-        <w:rPr>
-          <w:noProof w:val="0"/>
-          <w:sz w:val="24"/>
-          <w:szCs w:val="24"/>
-          <w:lang w:val="en-US"/>
-        </w:rPr>
-        <w:t>4</w:t>
-      </w:r>
-      <w:bookmarkEnd w:id="77"/>
-      <w:commentRangeEnd w:id="76"/>
+        <w:commentReference w:id="76"/>
+      </w:r>
+      <w:commentRangeEnd w:id="77"/>
       <w:r>
         <w:rPr>
           <w:rStyle w:val="CommentReference"/>
         </w:rPr>
-        <w:commentReference w:id="76"/>
+        <w:commentReference w:id="77"/>
       </w:r>
       <w:r>
         <w:rPr>
@@ -13997,14 +13993,15 @@
         <w:tblLook w:val="04A0" w:firstRow="1" w:lastRow="0" w:firstColumn="1" w:lastColumn="0" w:noHBand="0" w:noVBand="1"/>
       </w:tblPr>
       <w:tblGrid>
-        <w:gridCol w:w="2716"/>
-        <w:gridCol w:w="2715"/>
-        <w:gridCol w:w="2715"/>
+        <w:gridCol w:w="2706"/>
+        <w:gridCol w:w="2734"/>
+        <w:gridCol w:w="2706"/>
       </w:tblGrid>
       <w:tr>
         <w:tc>
           <w:tcPr>
             <w:tcW w:w="3331" w:type="dxa"/>
+            <w:vAlign w:val="center"/>
           </w:tcPr>
           <w:p>
             <w:pPr>
@@ -14016,9 +14013,9 @@
             </w:pPr>
             <w:r>
               <w:drawing>
-                <wp:inline distT="0" distB="0" distL="0" distR="0" wp14:anchorId="045423B4" wp14:editId="2AEA5E9F">
-                  <wp:extent cx="1857377" cy="1600200"/>
-                  <wp:effectExtent l="0" t="0" r="9525" b="0"/>
+                <wp:inline distT="0" distB="0" distL="0" distR="0" wp14:anchorId="045423B4" wp14:editId="747729AE">
+                  <wp:extent cx="1654135" cy="1242737"/>
+                  <wp:effectExtent l="0" t="0" r="3810" b="0"/>
                   <wp:docPr id="4" name="Picture 4"/>
                   <wp:cNvGraphicFramePr>
                     <a:graphicFrameLocks xmlns:a="http://schemas.openxmlformats.org/drawingml/2006/main" noChangeAspect="1"/>
@@ -14030,7 +14027,7 @@
                           <pic:cNvPr id="4" name="canada plot.png"/>
                           <pic:cNvPicPr/>
                         </pic:nvPicPr>
-                        <pic:blipFill>
+                        <pic:blipFill rotWithShape="1">
                           <a:blip r:embed="rId17">
                             <a:extLst>
                               <a:ext uri="{28A0092B-C50C-407E-A947-70E740481C1C}">
@@ -14038,18 +14035,25 @@
                               </a:ext>
                             </a:extLst>
                           </a:blip>
-                          <a:stretch>
-                            <a:fillRect/>
-                          </a:stretch>
+                          <a:srcRect t="12796"/>
+                          <a:stretch/>
                         </pic:blipFill>
-                        <pic:spPr>
+                        <pic:spPr bwMode="auto">
                           <a:xfrm>
                             <a:off x="0" y="0"/>
-                            <a:ext cx="1857377" cy="1600200"/>
+                            <a:ext cx="1657977" cy="1245624"/>
                           </a:xfrm>
                           <a:prstGeom prst="rect">
                             <a:avLst/>
                           </a:prstGeom>
+                          <a:ln>
+                            <a:noFill/>
+                          </a:ln>
+                          <a:extLst>
+                            <a:ext uri="{53640926-AAD7-44D8-BBD7-CCE9431645EC}">
+                              <a14:shadowObscured xmlns:a14="http://schemas.microsoft.com/office/drawing/2010/main"/>
+                            </a:ext>
+                          </a:extLst>
                         </pic:spPr>
                       </pic:pic>
                     </a:graphicData>
@@ -14062,6 +14066,7 @@
         <w:tc>
           <w:tcPr>
             <w:tcW w:w="3331" w:type="dxa"/>
+            <w:vAlign w:val="center"/>
           </w:tcPr>
           <w:p>
             <w:pPr>
@@ -14073,9 +14078,9 @@
             </w:pPr>
             <w:r>
               <w:drawing>
-                <wp:inline distT="0" distB="0" distL="0" distR="0" wp14:anchorId="7C3CD65F" wp14:editId="44F8E7D5">
-                  <wp:extent cx="1857375" cy="1600200"/>
-                  <wp:effectExtent l="0" t="0" r="9525" b="0"/>
+                <wp:inline distT="0" distB="0" distL="0" distR="0" wp14:anchorId="7C3CD65F" wp14:editId="70763066">
+                  <wp:extent cx="1672462" cy="1253328"/>
+                  <wp:effectExtent l="0" t="0" r="4445" b="4445"/>
                   <wp:docPr id="5" name="Picture 5"/>
                   <wp:cNvGraphicFramePr>
                     <a:graphicFrameLocks xmlns:a="http://schemas.openxmlformats.org/drawingml/2006/main" noChangeAspect="1"/>
@@ -14087,7 +14092,7 @@
                           <pic:cNvPr id="5" name="russia extreme and incremental.png"/>
                           <pic:cNvPicPr/>
                         </pic:nvPicPr>
-                        <pic:blipFill>
+                        <pic:blipFill rotWithShape="1">
                           <a:blip r:embed="rId18">
                             <a:extLst>
                               <a:ext uri="{28A0092B-C50C-407E-A947-70E740481C1C}">
@@ -14095,18 +14100,25 @@
                               </a:ext>
                             </a:extLst>
                           </a:blip>
-                          <a:stretch>
-                            <a:fillRect/>
-                          </a:stretch>
+                          <a:srcRect t="13017"/>
+                          <a:stretch/>
                         </pic:blipFill>
-                        <pic:spPr>
+                        <pic:spPr bwMode="auto">
                           <a:xfrm>
                             <a:off x="0" y="0"/>
-                            <a:ext cx="1857375" cy="1600200"/>
+                            <a:ext cx="1688219" cy="1265136"/>
                           </a:xfrm>
                           <a:prstGeom prst="rect">
                             <a:avLst/>
                           </a:prstGeom>
+                          <a:ln>
+                            <a:noFill/>
+                          </a:ln>
+                          <a:extLst>
+                            <a:ext uri="{53640926-AAD7-44D8-BBD7-CCE9431645EC}">
+                              <a14:shadowObscured xmlns:a14="http://schemas.microsoft.com/office/drawing/2010/main"/>
+                            </a:ext>
+                          </a:extLst>
                         </pic:spPr>
                       </pic:pic>
                     </a:graphicData>
@@ -14119,6 +14131,7 @@
         <w:tc>
           <w:tcPr>
             <w:tcW w:w="3332" w:type="dxa"/>
+            <w:vAlign w:val="center"/>
           </w:tcPr>
           <w:p>
             <w:pPr>
@@ -14130,9 +14143,9 @@
             </w:pPr>
             <w:r>
               <w:drawing>
-                <wp:inline distT="0" distB="0" distL="0" distR="0" wp14:anchorId="1BE2B0D2" wp14:editId="62A624FB">
-                  <wp:extent cx="1857375" cy="1600200"/>
-                  <wp:effectExtent l="0" t="0" r="9525" b="0"/>
+                <wp:inline distT="0" distB="0" distL="0" distR="0" wp14:anchorId="1BE2B0D2" wp14:editId="2370B6FD">
+                  <wp:extent cx="1650480" cy="1246267"/>
+                  <wp:effectExtent l="0" t="0" r="6985" b="0"/>
                   <wp:docPr id="6" name="Picture 6"/>
                   <wp:cNvGraphicFramePr>
                     <a:graphicFrameLocks xmlns:a="http://schemas.openxmlformats.org/drawingml/2006/main" noChangeAspect="1"/>
@@ -14144,7 +14157,7 @@
                           <pic:cNvPr id="6" name="election fingerprint.png"/>
                           <pic:cNvPicPr/>
                         </pic:nvPicPr>
-                        <pic:blipFill>
+                        <pic:blipFill rotWithShape="1">
                           <a:blip r:embed="rId19">
                             <a:extLst>
                               <a:ext uri="{28A0092B-C50C-407E-A947-70E740481C1C}">
@@ -14152,18 +14165,25 @@
                               </a:ext>
                             </a:extLst>
                           </a:blip>
-                          <a:stretch>
-                            <a:fillRect/>
-                          </a:stretch>
+                          <a:srcRect t="12355"/>
+                          <a:stretch/>
                         </pic:blipFill>
-                        <pic:spPr>
+                        <pic:spPr bwMode="auto">
                           <a:xfrm>
                             <a:off x="0" y="0"/>
-                            <a:ext cx="1857375" cy="1600200"/>
+                            <a:ext cx="1659581" cy="1253139"/>
                           </a:xfrm>
                           <a:prstGeom prst="rect">
                             <a:avLst/>
                           </a:prstGeom>
+                          <a:ln>
+                            <a:noFill/>
+                          </a:ln>
+                          <a:extLst>
+                            <a:ext uri="{53640926-AAD7-44D8-BBD7-CCE9431645EC}">
+                              <a14:shadowObscured xmlns:a14="http://schemas.microsoft.com/office/drawing/2010/main"/>
+                            </a:ext>
+                          </a:extLst>
                         </pic:spPr>
                       </pic:pic>
                     </a:graphicData>
@@ -14174,6 +14194,92 @@
           </w:p>
         </w:tc>
       </w:tr>
+      <w:tr>
+        <w:tc>
+          <w:tcPr>
+            <w:tcW w:w="3331" w:type="dxa"/>
+          </w:tcPr>
+          <w:p>
+            <w:pPr>
+              <w:pStyle w:val="centerpar"/>
+              <w:numPr>
+                <w:ilvl w:val="0"/>
+                <w:numId w:val="4"/>
+              </w:numPr>
+              <w:jc w:val="left"/>
+              <w:rPr>
+                <w:sz w:val="18"/>
+                <w:szCs w:val="18"/>
+                <w:lang w:val="en-US"/>
+              </w:rPr>
+            </w:pPr>
+            <w:r>
+              <w:rPr>
+                <w:sz w:val="18"/>
+                <w:szCs w:val="18"/>
+                <w:lang w:val="en-US"/>
+              </w:rPr>
+              <w:t>Correlation in absence of fraud</w:t>
+            </w:r>
+          </w:p>
+        </w:tc>
+        <w:tc>
+          <w:tcPr>
+            <w:tcW w:w="3331" w:type="dxa"/>
+          </w:tcPr>
+          <w:p>
+            <w:pPr>
+              <w:pStyle w:val="centerpar"/>
+              <w:numPr>
+                <w:ilvl w:val="0"/>
+                <w:numId w:val="4"/>
+              </w:numPr>
+              <w:jc w:val="left"/>
+              <w:rPr>
+                <w:sz w:val="18"/>
+                <w:szCs w:val="18"/>
+                <w:lang w:val="en-US"/>
+              </w:rPr>
+            </w:pPr>
+            <w:r>
+              <w:rPr>
+                <w:sz w:val="18"/>
+                <w:szCs w:val="18"/>
+                <w:lang w:val="en-US"/>
+              </w:rPr>
+              <w:t>Correlation in presence of extreme and incremental fraud</w:t>
+            </w:r>
+          </w:p>
+        </w:tc>
+        <w:tc>
+          <w:tcPr>
+            <w:tcW w:w="3332" w:type="dxa"/>
+          </w:tcPr>
+          <w:p>
+            <w:pPr>
+              <w:pStyle w:val="centerpar"/>
+              <w:numPr>
+                <w:ilvl w:val="0"/>
+                <w:numId w:val="4"/>
+              </w:numPr>
+              <w:jc w:val="left"/>
+              <w:rPr>
+                <w:sz w:val="18"/>
+                <w:szCs w:val="18"/>
+                <w:lang w:val="en-US"/>
+              </w:rPr>
+            </w:pPr>
+            <w:r>
+              <w:rPr>
+                <w:sz w:val="18"/>
+                <w:szCs w:val="18"/>
+                <w:lang w:val="en-US"/>
+              </w:rPr>
+              <w:t>Honduras 2013 Elections fingerprint</w:t>
+            </w:r>
+          </w:p>
+        </w:tc>
+      </w:tr>
     </w:tbl>
     <w:p>
       <w:pPr>
@@ -14211,9 +14317,19 @@
           <w:szCs w:val="24"/>
           <w:lang w:val="en-US"/>
         </w:rPr>
-        <w:t xml:space="preserve">In addition to the statistical findings, </w:t>
-      </w:r>
-      <w:commentRangeStart w:id="78"/>
+        <w:t>Besides the statistical analysis that VotoSocial data enabled to do, there were other effects of the platform, people were able to politically participate through the platform in a systematic way, to measure this</w:t>
+      </w:r>
+      <w:r>
+        <w:rPr>
+          <w:noProof w:val="0"/>
+          <w:sz w:val="24"/>
+          <w:szCs w:val="24"/>
+          <w:lang w:val="en-US"/>
+        </w:rPr>
+        <w:t xml:space="preserve"> </w:t>
+      </w:r>
+      <w:commentRangeStart w:id="79"/>
+      <w:commentRangeStart w:id="80"/>
       <w:r>
         <w:rPr>
           <w:noProof w:val="0"/>
@@ -14268,12 +14384,19 @@
         </w:rPr>
         <w:t>undertaken</w:t>
       </w:r>
-      <w:commentRangeEnd w:id="78"/>
+      <w:commentRangeEnd w:id="79"/>
       <w:r>
         <w:rPr>
           <w:rStyle w:val="CommentReference"/>
         </w:rPr>
-        <w:commentReference w:id="78"/>
+        <w:commentReference w:id="79"/>
+      </w:r>
+      <w:commentRangeEnd w:id="80"/>
+      <w:r>
+        <w:rPr>
+          <w:rStyle w:val="CommentReference"/>
+        </w:rPr>
+        <w:commentReference w:id="80"/>
       </w:r>
       <w:r>
         <w:rPr>
@@ -14771,7 +14894,17 @@
           <w:szCs w:val="24"/>
           <w:lang w:val="en-US"/>
         </w:rPr>
-        <w:t xml:space="preserve"> situation awareness about the election process as it happen</w:t>
+        <w:t xml:space="preserve"> situation awareness about the </w:t>
+      </w:r>
+      <w:r>
+        <w:rPr>
+          <w:noProof w:val="0"/>
+          <w:sz w:val="24"/>
+          <w:szCs w:val="24"/>
+          <w:lang w:val="en-US"/>
+        </w:rPr>
+        <w:lastRenderedPageBreak/>
+        <w:t>election process as it happen</w:t>
       </w:r>
       <w:r>
         <w:rPr>
@@ -15297,7 +15430,6 @@
           <w:szCs w:val="24"/>
           <w:lang w:val="en-US"/>
         </w:rPr>
-        <w:lastRenderedPageBreak/>
         <w:t xml:space="preserve">As </w:t>
       </w:r>
       <w:r>
@@ -15352,88 +15484,19 @@
           <w:szCs w:val="24"/>
           <w:lang w:val="en-US"/>
         </w:rPr>
-        <w:t xml:space="preserve">hese challenges are particularly difficult in developing countries that do not have an established research funding mechanism. Ideally personnel for software development could be enlisted the way open source projects do, however unlike </w:t>
-      </w:r>
-      <w:r>
-        <w:rPr>
-          <w:noProof w:val="0"/>
-          <w:sz w:val="24"/>
-          <w:szCs w:val="24"/>
-          <w:lang w:val="en-US"/>
-        </w:rPr>
-        <w:t xml:space="preserve">in </w:t>
-      </w:r>
-      <w:r>
-        <w:rPr>
-          <w:noProof w:val="0"/>
-          <w:sz w:val="24"/>
-          <w:szCs w:val="24"/>
-          <w:lang w:val="en-US"/>
-        </w:rPr>
-        <w:t xml:space="preserve">developed countries, people, </w:t>
-      </w:r>
-      <w:r>
-        <w:rPr>
-          <w:noProof w:val="0"/>
-          <w:sz w:val="24"/>
-          <w:szCs w:val="24"/>
-          <w:lang w:val="en-US"/>
-        </w:rPr>
-        <w:t>e</w:t>
-      </w:r>
-      <w:r>
-        <w:rPr>
-          <w:noProof w:val="0"/>
-          <w:sz w:val="24"/>
-          <w:szCs w:val="24"/>
-          <w:lang w:val="en-US"/>
-        </w:rPr>
-        <w:t xml:space="preserve">specially engineers, </w:t>
-      </w:r>
-      <w:commentRangeStart w:id="79"/>
-      <w:r>
-        <w:rPr>
-          <w:noProof w:val="0"/>
-          <w:sz w:val="24"/>
-          <w:szCs w:val="24"/>
-          <w:lang w:val="en-US"/>
-        </w:rPr>
-        <w:t>do not have as much free time</w:t>
-      </w:r>
-      <w:commentRangeEnd w:id="79"/>
-      <w:r>
-        <w:rPr>
-          <w:rStyle w:val="CommentReference"/>
-        </w:rPr>
-        <w:commentReference w:id="79"/>
-      </w:r>
-      <w:r>
-        <w:rPr>
-          <w:noProof w:val="0"/>
-          <w:sz w:val="24"/>
-          <w:szCs w:val="24"/>
-          <w:lang w:val="en-US"/>
-        </w:rPr>
-        <w:t xml:space="preserve"> to dedicate to these kind</w:t>
-      </w:r>
-      <w:r>
-        <w:rPr>
-          <w:noProof w:val="0"/>
-          <w:sz w:val="24"/>
-          <w:szCs w:val="24"/>
-          <w:lang w:val="en-US"/>
-        </w:rPr>
-        <w:t>s</w:t>
-      </w:r>
-      <w:r>
-        <w:rPr>
-          <w:noProof w:val="0"/>
-          <w:sz w:val="24"/>
-          <w:szCs w:val="24"/>
-          <w:lang w:val="en-US"/>
-        </w:rPr>
-        <w:t xml:space="preserve"> of activities.</w:t>
-      </w:r>
+        <w:t xml:space="preserve">hese challenges are particularly difficult in developing countries that do not have an established research funding mechanism. Ideally personnel for software development could be enlisted the way open source projects do, however </w:t>
+      </w:r>
+      <w:r>
+        <w:rPr>
+          <w:noProof w:val="0"/>
+          <w:sz w:val="24"/>
+          <w:szCs w:val="24"/>
+          <w:lang w:val="en-US"/>
+        </w:rPr>
+        <w:t>so far it has been hard to recruit professionals to do so.</w:t>
+      </w:r>
+      <w:bookmarkStart w:id="81" w:name="_GoBack"/>
+      <w:bookmarkEnd w:id="81"/>
     </w:p>
     <w:p>
       <w:pPr>
@@ -15478,7 +15541,7 @@
           <w:lang w:val="en-US"/>
         </w:rPr>
       </w:pPr>
-      <w:commentRangeStart w:id="80"/>
+      <w:commentRangeStart w:id="82"/>
       <w:r>
         <w:rPr>
           <w:noProof w:val="0"/>
@@ -15488,12 +15551,12 @@
         </w:rPr>
         <w:t>In the 1948 elections there was an electoral scaffolding that far from helping a fair election used a mechanism that guaranteed the victory of the ruling party. 2013 was not much different, even with the technical advances that were supposed to boost confidence in a more transparent electoral process, the resemblance with the 1948 elections where the ruling party had electoral scaffolding and access to government resources produced a lack of confidence from the general public (Romero Ballivián, 2014).</w:t>
       </w:r>
-      <w:commentRangeEnd w:id="80"/>
+      <w:commentRangeEnd w:id="82"/>
       <w:r>
         <w:rPr>
           <w:rStyle w:val="CommentReference"/>
         </w:rPr>
-        <w:commentReference w:id="80"/>
+        <w:commentReference w:id="82"/>
       </w:r>
     </w:p>
     <w:p>
@@ -15506,7 +15569,7 @@
           <w:lang w:val="en-US"/>
         </w:rPr>
       </w:pPr>
-      <w:commentRangeStart w:id="81"/>
+      <w:commentRangeStart w:id="83"/>
       <w:r>
         <w:rPr>
           <w:noProof w:val="0"/>
@@ -15705,12 +15768,12 @@
         </w:rPr>
         <w:t xml:space="preserve"> VotoSocial.</w:t>
       </w:r>
-      <w:commentRangeEnd w:id="81"/>
+      <w:commentRangeEnd w:id="83"/>
       <w:r>
         <w:rPr>
           <w:rStyle w:val="CommentReference"/>
         </w:rPr>
-        <w:commentReference w:id="81"/>
+        <w:commentReference w:id="83"/>
       </w:r>
     </w:p>
     <w:p>
@@ -15730,6 +15793,7 @@
           <w:szCs w:val="24"/>
           <w:lang w:val="en-US"/>
         </w:rPr>
+        <w:lastRenderedPageBreak/>
         <w:t>H</w:t>
       </w:r>
       <w:r>
@@ -15759,7 +15823,7 @@
         </w:rPr>
         <w:t xml:space="preserve">turnout usually means a greater demand of the public </w:t>
       </w:r>
-      <w:commentRangeStart w:id="82"/>
+      <w:commentRangeStart w:id="84"/>
       <w:r>
         <w:rPr>
           <w:noProof w:val="0"/>
@@ -15769,12 +15833,12 @@
         </w:rPr>
         <w:t>for results</w:t>
       </w:r>
-      <w:commentRangeEnd w:id="82"/>
+      <w:commentRangeEnd w:id="84"/>
       <w:r>
         <w:rPr>
           <w:rStyle w:val="CommentReference"/>
         </w:rPr>
-        <w:commentReference w:id="82"/>
+        <w:commentReference w:id="84"/>
       </w:r>
       <w:r>
         <w:rPr>
@@ -15839,7 +15903,7 @@
         </w:rPr>
         <w:t xml:space="preserve"> where abstention and </w:t>
       </w:r>
-      <w:commentRangeStart w:id="83"/>
+      <w:commentRangeStart w:id="85"/>
       <w:r>
         <w:rPr>
           <w:noProof w:val="0"/>
@@ -15849,12 +15913,12 @@
         </w:rPr>
         <w:t>comfort</w:t>
       </w:r>
-      <w:commentRangeEnd w:id="83"/>
+      <w:commentRangeEnd w:id="85"/>
       <w:r>
         <w:rPr>
           <w:rStyle w:val="CommentReference"/>
         </w:rPr>
-        <w:commentReference w:id="83"/>
+        <w:commentReference w:id="85"/>
       </w:r>
       <w:r>
         <w:rPr>
@@ -15901,7 +15965,7 @@
         </w:rPr>
         <w:t xml:space="preserve">ation, continuity or consistency. </w:t>
       </w:r>
-      <w:commentRangeStart w:id="84"/>
+      <w:commentRangeStart w:id="86"/>
       <w:r>
         <w:rPr>
           <w:noProof w:val="0"/>
@@ -15911,12 +15975,12 @@
         </w:rPr>
         <w:t xml:space="preserve">People just seem to forget. </w:t>
       </w:r>
-      <w:commentRangeEnd w:id="84"/>
+      <w:commentRangeEnd w:id="86"/>
       <w:r>
         <w:rPr>
           <w:rStyle w:val="CommentReference"/>
         </w:rPr>
-        <w:commentReference w:id="84"/>
+        <w:commentReference w:id="86"/>
       </w:r>
       <w:r>
         <w:rPr>
@@ -15956,25 +16020,15 @@
           <w:lang w:val="en-US"/>
         </w:rPr>
       </w:pPr>
-      <w:commentRangeStart w:id="85"/>
-      <w:r>
-        <w:rPr>
-          <w:noProof w:val="0"/>
-          <w:sz w:val="24"/>
-          <w:szCs w:val="24"/>
-          <w:lang w:val="en-US"/>
-        </w:rPr>
-        <w:t xml:space="preserve">A high investment in information technology infrastructure and in education would create high penetration of social media (Gardezi, 2014) that in turn with systems like VotoSocial would increase the political participation of the population, even the sectors of society that traditionally did not or could not participate in politics. Just like South East Asian countries are betting on </w:t>
-      </w:r>
-      <w:r>
-        <w:rPr>
-          <w:noProof w:val="0"/>
-          <w:sz w:val="24"/>
-          <w:szCs w:val="24"/>
-          <w:lang w:val="en-US"/>
-        </w:rPr>
-        <w:lastRenderedPageBreak/>
-        <w:t>telecommunications infrastructure, Honduras should invest in this kind of technology. It is still a challenge to increase the Internet penetration in countries like Honduras, currently at 17.8</w:t>
+      <w:commentRangeStart w:id="87"/>
+      <w:r>
+        <w:rPr>
+          <w:noProof w:val="0"/>
+          <w:sz w:val="24"/>
+          <w:szCs w:val="24"/>
+          <w:lang w:val="en-US"/>
+        </w:rPr>
+        <w:t>A high investment in information technology infrastructure and in education would create high penetration of social media (Gardezi, 2014) that in turn with systems like VotoSocial would increase the political participation of the population, even the sectors of society that traditionally did not or could not participate in politics. Just like South East Asian countries are betting on telecommunications infrastructure, Honduras should invest in this kind of technology. It is still a challenge to increase the Internet penetration in countries like Honduras, currently at 17.8</w:t>
       </w:r>
       <w:r>
         <w:rPr>
@@ -16012,12 +16066,12 @@
         </w:rPr>
         <w:t xml:space="preserve">by achieving higher penetration </w:t>
       </w:r>
-      <w:commentRangeEnd w:id="85"/>
+      <w:commentRangeEnd w:id="87"/>
       <w:r>
         <w:rPr>
           <w:rStyle w:val="CommentReference"/>
         </w:rPr>
-        <w:commentReference w:id="85"/>
+        <w:commentReference w:id="87"/>
       </w:r>
       <w:r>
         <w:rPr>
@@ -16046,7 +16100,7 @@
         </w:rPr>
         <w:t xml:space="preserve"> of the population could be reached, and this could find critical mass for real changes to occur in </w:t>
       </w:r>
-      <w:commentRangeStart w:id="86"/>
+      <w:commentRangeStart w:id="88"/>
       <w:r>
         <w:rPr>
           <w:noProof w:val="0"/>
@@ -16056,12 +16110,12 @@
         </w:rPr>
         <w:t>local</w:t>
       </w:r>
-      <w:commentRangeEnd w:id="86"/>
+      <w:commentRangeEnd w:id="88"/>
       <w:r>
         <w:rPr>
           <w:rStyle w:val="CommentReference"/>
         </w:rPr>
-        <w:commentReference w:id="86"/>
+        <w:commentReference w:id="88"/>
       </w:r>
       <w:r>
         <w:rPr>
@@ -16092,7 +16146,7 @@
         </w:rPr>
         <w:t xml:space="preserve">There is </w:t>
       </w:r>
-      <w:commentRangeStart w:id="87"/>
+      <w:commentRangeStart w:id="89"/>
       <w:r>
         <w:rPr>
           <w:noProof w:val="0"/>
@@ -16129,12 +16183,12 @@
         </w:rPr>
         <w:t xml:space="preserve">ation </w:t>
       </w:r>
-      <w:commentRangeEnd w:id="87"/>
+      <w:commentRangeEnd w:id="89"/>
       <w:r>
         <w:rPr>
           <w:rStyle w:val="CommentReference"/>
         </w:rPr>
-        <w:commentReference w:id="87"/>
+        <w:commentReference w:id="89"/>
       </w:r>
       <w:r>
         <w:rPr>
@@ -16226,7 +16280,7 @@
         </w:rPr>
         <w:t xml:space="preserve"> politics in countries like Honduras. </w:t>
       </w:r>
-      <w:commentRangeStart w:id="88"/>
+      <w:commentRangeStart w:id="90"/>
       <w:r>
         <w:rPr>
           <w:noProof w:val="0"/>
@@ -16236,12 +16290,12 @@
         </w:rPr>
         <w:t>VotoSocial may be a catalyst for forums of political discussion, and for the creation of additional crowdsourcing systems in this direction.</w:t>
       </w:r>
-      <w:commentRangeEnd w:id="88"/>
+      <w:commentRangeEnd w:id="90"/>
       <w:r>
         <w:rPr>
           <w:rStyle w:val="CommentReference"/>
         </w:rPr>
-        <w:commentReference w:id="88"/>
+        <w:commentReference w:id="90"/>
       </w:r>
       <w:r>
         <w:rPr>
@@ -16252,7 +16306,7 @@
         </w:rPr>
         <w:t xml:space="preserve"> The direct effect of the participation of the population would be an increase of</w:t>
       </w:r>
-      <w:commentRangeStart w:id="89"/>
+      <w:commentRangeStart w:id="91"/>
       <w:r>
         <w:rPr>
           <w:noProof w:val="0"/>
@@ -16316,12 +16370,12 @@
         </w:rPr>
         <w:t>the younger generations that would start to actively participate in the politics of their country.</w:t>
       </w:r>
-      <w:commentRangeEnd w:id="89"/>
+      <w:commentRangeEnd w:id="91"/>
       <w:r>
         <w:rPr>
           <w:rStyle w:val="CommentReference"/>
         </w:rPr>
-        <w:commentReference w:id="89"/>
+        <w:commentReference w:id="91"/>
       </w:r>
     </w:p>
     <w:p>
@@ -16406,7 +16460,7 @@
         </w:rPr>
         <w:t xml:space="preserve">ocial media and </w:t>
       </w:r>
-      <w:commentRangeStart w:id="90"/>
+      <w:commentRangeStart w:id="92"/>
       <w:r>
         <w:rPr>
           <w:noProof w:val="0"/>
@@ -16416,12 +16470,12 @@
         </w:rPr>
         <w:t>crowdsourcing</w:t>
       </w:r>
-      <w:commentRangeEnd w:id="90"/>
+      <w:commentRangeEnd w:id="92"/>
       <w:r>
         <w:rPr>
           <w:rStyle w:val="CommentReference"/>
         </w:rPr>
-        <w:commentReference w:id="90"/>
+        <w:commentReference w:id="92"/>
       </w:r>
       <w:r>
         <w:rPr>
@@ -16600,6 +16654,7 @@
           <w:szCs w:val="24"/>
           <w:lang w:val="en-US"/>
         </w:rPr>
+        <w:lastRenderedPageBreak/>
         <w:t>References</w:t>
       </w:r>
     </w:p>
@@ -16874,7 +16929,6 @@
           <w:szCs w:val="24"/>
           <w:lang w:val="en-US"/>
         </w:rPr>
-        <w:lastRenderedPageBreak/>
         <w:t>Gardezi, S. (2014). The politics of social media in south east asia.  http://www.idgconnect.com/abstract/8467/the-politics-social-media-south-east-asia.</w:t>
       </w:r>
     </w:p>
@@ -17169,6 +17223,7 @@
           <w:szCs w:val="24"/>
           <w:lang w:val="en-US"/>
         </w:rPr>
+        <w:lastRenderedPageBreak/>
         <w:t xml:space="preserve">Klimek, P., Yegorov, Y., Hanel, R., and Thurner, S. (2012). Statistical detection of systematic election irregularities. </w:t>
       </w:r>
       <w:r>
@@ -17413,7 +17468,6 @@
           <w:szCs w:val="24"/>
           <w:lang w:val="en-US"/>
         </w:rPr>
-        <w:lastRenderedPageBreak/>
         <w:t xml:space="preserve">Osborn, T., McClurg, S. D., and Knoll, B. (2010). Voter mobilization and the obama victory. </w:t>
       </w:r>
       <w:r>
@@ -17642,6 +17696,76 @@
           <w:lang w:val="en-US"/>
         </w:rPr>
         <w:t>, 27(6):52–59.</w:t>
+      </w:r>
+    </w:p>
+    <w:p>
+      <w:pPr>
+        <w:pStyle w:val="bibitem"/>
+        <w:widowControl/>
+        <w:rPr>
+          <w:noProof w:val="0"/>
+          <w:sz w:val="24"/>
+          <w:szCs w:val="24"/>
+          <w:lang w:val="en-US"/>
+        </w:rPr>
+      </w:pPr>
+    </w:p>
+    <w:p>
+      <w:pPr>
+        <w:pStyle w:val="bibitem"/>
+        <w:widowControl/>
+        <w:rPr>
+          <w:noProof w:val="0"/>
+          <w:sz w:val="24"/>
+          <w:szCs w:val="24"/>
+          <w:lang w:val="en-US"/>
+        </w:rPr>
+      </w:pPr>
+    </w:p>
+    <w:p>
+      <w:pPr>
+        <w:autoSpaceDE/>
+        <w:autoSpaceDN/>
+        <w:adjustRightInd/>
+        <w:spacing w:after="160" w:line="259" w:lineRule="auto"/>
+        <w:jc w:val="left"/>
+        <w:rPr>
+          <w:noProof w:val="0"/>
+          <w:sz w:val="24"/>
+          <w:szCs w:val="24"/>
+          <w:lang w:val="en-US"/>
+        </w:rPr>
+      </w:pPr>
+      <w:r>
+        <w:rPr>
+          <w:noProof w:val="0"/>
+          <w:sz w:val="24"/>
+          <w:szCs w:val="24"/>
+          <w:lang w:val="en-US"/>
+        </w:rPr>
+        <w:br w:type="page"/>
+      </w:r>
+    </w:p>
+    <w:p>
+      <w:pPr>
+        <w:pStyle w:val="bibitem"/>
+        <w:widowControl/>
+        <w:rPr>
+          <w:noProof w:val="0"/>
+          <w:sz w:val="24"/>
+          <w:szCs w:val="24"/>
+          <w:lang w:val="en-US"/>
+        </w:rPr>
+      </w:pPr>
+      <w:r>
+        <w:rPr>
+          <w:noProof w:val="0"/>
+          <w:sz w:val="24"/>
+          <w:szCs w:val="24"/>
+          <w:lang w:val="en-US"/>
+        </w:rPr>
+        <w:lastRenderedPageBreak/>
+        <w:t xml:space="preserve">Appendix: </w:t>
       </w:r>
     </w:p>
     <w:sectPr>
@@ -19161,6 +19285,9 @@
     <w:p>
       <w:pPr>
         <w:pStyle w:val="CommentText"/>
+        <w:rPr>
+          <w:lang w:val="en-US"/>
+        </w:rPr>
       </w:pPr>
       <w:r>
         <w:rPr>
@@ -19169,6 +19296,9 @@
         <w:annotationRef/>
       </w:r>
       <w:r>
+        <w:rPr>
+          <w:lang w:val="en-US"/>
+        </w:rPr>
         <w:t>Edited.</w:t>
       </w:r>
     </w:p>
@@ -19195,7 +19325,7 @@
       </w:r>
     </w:p>
   </w:comment>
-  <w:comment w:id="71" w:author="David" w:date="2014-12-18T18:28:00Z" w:initials="D">
+  <w:comment w:id="70" w:author="ARIAS AREVALO CARLOS ROBERTO" w:date="2015-01-07T13:50:00Z" w:initials="AACR">
     <w:p>
       <w:pPr>
         <w:pStyle w:val="CommentText"/>
@@ -19213,6 +19343,34 @@
         <w:rPr>
           <w:lang w:val="en-US"/>
         </w:rPr>
+        <w:t xml:space="preserve">No one was approached by the government, not during or after the elections. </w:t>
+      </w:r>
+      <w:r>
+        <w:rPr>
+          <w:lang w:val="en-US"/>
+        </w:rPr>
+        <w:t>Another reason is that, even if the platform found hard evidence of fraud, the prosecution office is in control of the President, so there would never being any indicments against the people associated with the fraud. Just like the removal of the Supreme Court Justices, it was illegal, it went to the press, and still no one was ever charged for it.</w:t>
+      </w:r>
+    </w:p>
+  </w:comment>
+  <w:comment w:id="72" w:author="David" w:date="2014-12-18T18:28:00Z" w:initials="D">
+    <w:p>
+      <w:pPr>
+        <w:pStyle w:val="CommentText"/>
+        <w:rPr>
+          <w:lang w:val="en-US"/>
+        </w:rPr>
+      </w:pPr>
+      <w:r>
+        <w:rPr>
+          <w:rStyle w:val="CommentReference"/>
+        </w:rPr>
+        <w:annotationRef/>
+      </w:r>
+      <w:r>
+        <w:rPr>
+          <w:lang w:val="en-US"/>
+        </w:rPr>
         <w:t>You need to say in the note what is suspicious about it (ie we need more information). Do you mean it’s a messy voting slip with numbers changed, or that the numbers hav</w:t>
       </w:r>
       <w:r>
@@ -19223,10 +19381,13 @@
       </w:r>
     </w:p>
   </w:comment>
-  <w:comment w:id="72" w:author="ARIAS AREVALO CARLOS ROBERTO" w:date="2015-01-07T12:08:00Z" w:initials="AACR">
+  <w:comment w:id="73" w:author="ARIAS AREVALO CARLOS ROBERTO" w:date="2015-01-07T12:08:00Z" w:initials="AACR">
     <w:p>
       <w:pPr>
         <w:pStyle w:val="CommentText"/>
+        <w:rPr>
+          <w:lang w:val="en-US"/>
+        </w:rPr>
       </w:pPr>
       <w:r>
         <w:rPr>
@@ -19235,13 +19396,14 @@
         <w:annotationRef/>
       </w:r>
       <w:r>
+        <w:rPr>
+          <w:lang w:val="en-US"/>
+        </w:rPr>
         <w:t>Done.</w:t>
       </w:r>
-      <w:bookmarkStart w:id="73" w:name="_GoBack"/>
-      <w:bookmarkEnd w:id="73"/>
     </w:p>
   </w:comment>
-  <w:comment w:id="74" w:author="David" w:date="2014-12-16T21:52:00Z" w:initials="D">
+  <w:comment w:id="74" w:author="David" w:date="2014-12-18T17:57:00Z" w:initials="D">
     <w:p>
       <w:pPr>
         <w:pStyle w:val="CommentText"/>
@@ -19259,11 +19421,11 @@
         <w:rPr>
           <w:lang w:val="en-US"/>
         </w:rPr>
-        <w:t>And what did they find? (again, not much point mentioning if there’s no detail?)</w:t>
+        <w:t xml:space="preserve">I think this is all wrong: can you review Figure 4? It needs labels A-C, and you say that both show smear in upper right. What about the smear visible in the bottom right? </w:t>
       </w:r>
     </w:p>
   </w:comment>
-  <w:comment w:id="75" w:author="David" w:date="2014-12-18T17:57:00Z" w:initials="D">
+  <w:comment w:id="75" w:author="ARIAS AREVALO CARLOS ROBERTO" w:date="2015-01-07T14:38:00Z" w:initials="AACR">
     <w:p>
       <w:pPr>
         <w:pStyle w:val="CommentText"/>
@@ -19281,7 +19443,7 @@
         <w:rPr>
           <w:lang w:val="en-US"/>
         </w:rPr>
-        <w:t xml:space="preserve">I think this is all wrong: can you review Figure 4? It needs labels A-C, and you say that both show smear in upper right. What about the smear visible in the bottom right? </w:t>
+        <w:t>It is correct, the labels where misplaced, I corrected them.</w:t>
       </w:r>
     </w:p>
   </w:comment>
@@ -19307,7 +19469,7 @@
       </w:r>
     </w:p>
   </w:comment>
-  <w:comment w:id="78" w:author="David" w:date="2014-12-18T18:00:00Z" w:initials="D">
+  <w:comment w:id="77" w:author="ARIAS AREVALO CARLOS ROBERTO" w:date="2015-01-07T14:41:00Z" w:initials="AACR">
     <w:p>
       <w:pPr>
         <w:pStyle w:val="CommentText"/>
@@ -19325,11 +19487,33 @@
         <w:rPr>
           <w:lang w:val="en-US"/>
         </w:rPr>
+        <w:t>Edited the images, and added sub captions to label each of them.</w:t>
+      </w:r>
+    </w:p>
+  </w:comment>
+  <w:comment w:id="79" w:author="David" w:date="2014-12-18T18:00:00Z" w:initials="D">
+    <w:p>
+      <w:pPr>
+        <w:pStyle w:val="CommentText"/>
+        <w:rPr>
+          <w:lang w:val="en-US"/>
+        </w:rPr>
+      </w:pPr>
+      <w:r>
+        <w:rPr>
+          <w:rStyle w:val="CommentReference"/>
+        </w:rPr>
+        <w:annotationRef/>
+      </w:r>
+      <w:r>
+        <w:rPr>
+          <w:lang w:val="en-US"/>
+        </w:rPr>
         <w:t xml:space="preserve">These results are interesting: would it be possible to have the survey results in an appendix – or are these the only qustions? Otherwise this is a bit of a non-sequitur: jumping from ‘fraud’ to ‘political participation’ – can you do a transition? </w:t>
       </w:r>
     </w:p>
   </w:comment>
-  <w:comment w:id="79" w:author="David" w:date="2014-12-18T18:02:00Z" w:initials="D">
+  <w:comment w:id="80" w:author="ARIAS AREVALO CARLOS ROBERTO" w:date="2015-01-07T15:37:00Z" w:initials="AACR">
     <w:p>
       <w:pPr>
         <w:pStyle w:val="CommentText"/>
@@ -19347,11 +19531,17 @@
         <w:rPr>
           <w:lang w:val="en-US"/>
         </w:rPr>
-        <w:t xml:space="preserve">Clarify why? </w:t>
+        <w:t>I w</w:t>
+      </w:r>
+      <w:r>
+        <w:rPr>
+          <w:lang w:val="en-US"/>
+        </w:rPr>
+        <w:t>ill send the Excel file as Appendix with the translated results of the survey.</w:t>
       </w:r>
     </w:p>
   </w:comment>
-  <w:comment w:id="80" w:author="David" w:date="2014-12-18T18:07:00Z" w:initials="D">
+  <w:comment w:id="82" w:author="David" w:date="2014-12-18T18:07:00Z" w:initials="D">
     <w:p>
       <w:pPr>
         <w:pStyle w:val="CommentText"/>
@@ -19373,7 +19563,7 @@
       </w:r>
     </w:p>
   </w:comment>
-  <w:comment w:id="81" w:author="David" w:date="2014-12-18T18:09:00Z" w:initials="D">
+  <w:comment w:id="83" w:author="David" w:date="2014-12-18T18:09:00Z" w:initials="D">
     <w:p>
       <w:pPr>
         <w:pStyle w:val="CommentText"/>
@@ -19395,7 +19585,7 @@
       </w:r>
     </w:p>
   </w:comment>
-  <w:comment w:id="82" w:author="David" w:date="2014-12-18T18:29:00Z" w:initials="D">
+  <w:comment w:id="84" w:author="David" w:date="2014-12-18T18:29:00Z" w:initials="D">
     <w:p>
       <w:pPr>
         <w:pStyle w:val="CommentText"/>
@@ -19429,7 +19619,7 @@
       </w:r>
     </w:p>
   </w:comment>
-  <w:comment w:id="83" w:author="David" w:date="2014-12-18T18:10:00Z" w:initials="D">
+  <w:comment w:id="85" w:author="David" w:date="2014-12-18T18:10:00Z" w:initials="D">
     <w:p>
       <w:pPr>
         <w:pStyle w:val="CommentText"/>
@@ -19451,7 +19641,7 @@
       </w:r>
     </w:p>
   </w:comment>
-  <w:comment w:id="84" w:author="David" w:date="2014-12-18T18:11:00Z" w:initials="D">
+  <w:comment w:id="86" w:author="David" w:date="2014-12-18T18:11:00Z" w:initials="D">
     <w:p>
       <w:pPr>
         <w:pStyle w:val="CommentText"/>
@@ -19473,7 +19663,7 @@
       </w:r>
     </w:p>
   </w:comment>
-  <w:comment w:id="85" w:author="David" w:date="2014-12-18T18:17:00Z" w:initials="D">
+  <w:comment w:id="87" w:author="David" w:date="2014-12-18T18:17:00Z" w:initials="D">
     <w:p>
       <w:pPr>
         <w:pStyle w:val="CommentText"/>
@@ -19519,7 +19709,7 @@
       </w:r>
     </w:p>
   </w:comment>
-  <w:comment w:id="86" w:author="David" w:date="2014-12-18T18:12:00Z" w:initials="D">
+  <w:comment w:id="88" w:author="David" w:date="2014-12-18T18:12:00Z" w:initials="D">
     <w:p>
       <w:pPr>
         <w:pStyle w:val="CommentText"/>
@@ -19541,7 +19731,7 @@
       </w:r>
     </w:p>
   </w:comment>
-  <w:comment w:id="87" w:author="David" w:date="2014-12-18T18:13:00Z" w:initials="D">
+  <w:comment w:id="89" w:author="David" w:date="2014-12-18T18:13:00Z" w:initials="D">
     <w:p>
       <w:pPr>
         <w:pStyle w:val="CommentText"/>
@@ -19563,7 +19753,7 @@
       </w:r>
     </w:p>
   </w:comment>
-  <w:comment w:id="88" w:author="David" w:date="2014-12-18T18:14:00Z" w:initials="D">
+  <w:comment w:id="90" w:author="David" w:date="2014-12-18T18:14:00Z" w:initials="D">
     <w:p>
       <w:pPr>
         <w:pStyle w:val="CommentText"/>
@@ -19585,7 +19775,7 @@
       </w:r>
     </w:p>
   </w:comment>
-  <w:comment w:id="89" w:author="David" w:date="2014-12-18T18:15:00Z" w:initials="D">
+  <w:comment w:id="91" w:author="David" w:date="2014-12-18T18:15:00Z" w:initials="D">
     <w:p>
       <w:pPr>
         <w:pStyle w:val="CommentText"/>
@@ -19607,7 +19797,7 @@
       </w:r>
     </w:p>
   </w:comment>
-  <w:comment w:id="90" w:author="David" w:date="2014-12-18T18:30:00Z" w:initials="D">
+  <w:comment w:id="92" w:author="David" w:date="2014-12-18T18:30:00Z" w:initials="D">
     <w:p>
       <w:pPr>
         <w:pStyle w:val="CommentText"/>
@@ -19720,13 +19910,15 @@
   <w15:commentEx w15:paraId="076FF10C" w15:done="0"/>
   <w15:commentEx w15:paraId="7B0003B7" w15:paraIdParent="076FF10C" w15:done="0"/>
   <w15:commentEx w15:paraId="6EE91A69" w15:done="0"/>
+  <w15:commentEx w15:paraId="49A109DC" w15:paraIdParent="6EE91A69" w15:done="0"/>
   <w15:commentEx w15:paraId="12CAF1A7" w15:done="0"/>
   <w15:commentEx w15:paraId="71DDEC09" w15:paraIdParent="12CAF1A7" w15:done="0"/>
-  <w15:commentEx w15:paraId="76E5789D" w15:done="0"/>
   <w15:commentEx w15:paraId="7A038D29" w15:done="0"/>
+  <w15:commentEx w15:paraId="48995FA1" w15:paraIdParent="7A038D29" w15:done="0"/>
   <w15:commentEx w15:paraId="2F2BC4DD" w15:done="0"/>
+  <w15:commentEx w15:paraId="5F6133FF" w15:paraIdParent="2F2BC4DD" w15:done="0"/>
   <w15:commentEx w15:paraId="5F685283" w15:done="0"/>
-  <w15:commentEx w15:paraId="127D7433" w15:done="0"/>
+  <w15:commentEx w15:paraId="6F01B8E4" w15:paraIdParent="5F685283" w15:done="0"/>
   <w15:commentEx w15:paraId="26CC6EB0" w15:done="0"/>
   <w15:commentEx w15:paraId="3BD1B60D" w15:done="0"/>
   <w15:commentEx w15:paraId="641C3EC2" w15:done="0"/>
@@ -19824,6 +20016,273 @@
 <file path=word/numbering.xml><?xml version="1.0" encoding="utf-8"?>
 <w:numbering xmlns:wpc="http://schemas.microsoft.com/office/word/2010/wordprocessingCanvas" xmlns:mc="http://schemas.openxmlformats.org/markup-compatibility/2006" xmlns:o="urn:schemas-microsoft-com:office:office" xmlns:r="http://schemas.openxmlformats.org/officeDocument/2006/relationships" xmlns:m="http://schemas.openxmlformats.org/officeDocument/2006/math" xmlns:v="urn:schemas-microsoft-com:vml" xmlns:wp14="http://schemas.microsoft.com/office/word/2010/wordprocessingDrawing" xmlns:wp="http://schemas.openxmlformats.org/drawingml/2006/wordprocessingDrawing" xmlns:w10="urn:schemas-microsoft-com:office:word" xmlns:w="http://schemas.openxmlformats.org/wordprocessingml/2006/main" xmlns:w14="http://schemas.microsoft.com/office/word/2010/wordml" xmlns:w15="http://schemas.microsoft.com/office/word/2012/wordml" xmlns:wpg="http://schemas.microsoft.com/office/word/2010/wordprocessingGroup" xmlns:wpi="http://schemas.microsoft.com/office/word/2010/wordprocessingInk" xmlns:wne="http://schemas.microsoft.com/office/word/2006/wordml" xmlns:wps="http://schemas.microsoft.com/office/word/2010/wordprocessingShape" mc:Ignorable="w14 w15 wp14">
   <w:abstractNum w:abstractNumId="0">
+    <w:nsid w:val="14180FB7"/>
+    <w:multiLevelType w:val="hybridMultilevel"/>
+    <w:tmpl w:val="9A8C6F34"/>
+    <w:lvl w:ilvl="0" w:tplc="136EC55A">
+      <w:start w:val="1"/>
+      <w:numFmt w:val="lowerLetter"/>
+      <w:lvlText w:val="(%1)"/>
+      <w:lvlJc w:val="left"/>
+      <w:pPr>
+        <w:ind w:left="720" w:hanging="360"/>
+      </w:pPr>
+      <w:rPr>
+        <w:rFonts w:hint="default"/>
+      </w:rPr>
+    </w:lvl>
+    <w:lvl w:ilvl="1" w:tplc="040A0019" w:tentative="1">
+      <w:start w:val="1"/>
+      <w:numFmt w:val="lowerLetter"/>
+      <w:lvlText w:val="%2."/>
+      <w:lvlJc w:val="left"/>
+      <w:pPr>
+        <w:ind w:left="1440" w:hanging="360"/>
+      </w:pPr>
+    </w:lvl>
+    <w:lvl w:ilvl="2" w:tplc="040A001B" w:tentative="1">
+      <w:start w:val="1"/>
+      <w:numFmt w:val="lowerRoman"/>
+      <w:lvlText w:val="%3."/>
+      <w:lvlJc w:val="right"/>
+      <w:pPr>
+        <w:ind w:left="2160" w:hanging="180"/>
+      </w:pPr>
+    </w:lvl>
+    <w:lvl w:ilvl="3" w:tplc="040A000F" w:tentative="1">
+      <w:start w:val="1"/>
+      <w:numFmt w:val="decimal"/>
+      <w:lvlText w:val="%4."/>
+      <w:lvlJc w:val="left"/>
+      <w:pPr>
+        <w:ind w:left="2880" w:hanging="360"/>
+      </w:pPr>
+    </w:lvl>
+    <w:lvl w:ilvl="4" w:tplc="040A0019" w:tentative="1">
+      <w:start w:val="1"/>
+      <w:numFmt w:val="lowerLetter"/>
+      <w:lvlText w:val="%5."/>
+      <w:lvlJc w:val="left"/>
+      <w:pPr>
+        <w:ind w:left="3600" w:hanging="360"/>
+      </w:pPr>
+    </w:lvl>
+    <w:lvl w:ilvl="5" w:tplc="040A001B" w:tentative="1">
+      <w:start w:val="1"/>
+      <w:numFmt w:val="lowerRoman"/>
+      <w:lvlText w:val="%6."/>
+      <w:lvlJc w:val="right"/>
+      <w:pPr>
+        <w:ind w:left="4320" w:hanging="180"/>
+      </w:pPr>
+    </w:lvl>
+    <w:lvl w:ilvl="6" w:tplc="040A000F" w:tentative="1">
+      <w:start w:val="1"/>
+      <w:numFmt w:val="decimal"/>
+      <w:lvlText w:val="%7."/>
+      <w:lvlJc w:val="left"/>
+      <w:pPr>
+        <w:ind w:left="5040" w:hanging="360"/>
+      </w:pPr>
+    </w:lvl>
+    <w:lvl w:ilvl="7" w:tplc="040A0019" w:tentative="1">
+      <w:start w:val="1"/>
+      <w:numFmt w:val="lowerLetter"/>
+      <w:lvlText w:val="%8."/>
+      <w:lvlJc w:val="left"/>
+      <w:pPr>
+        <w:ind w:left="5760" w:hanging="360"/>
+      </w:pPr>
+    </w:lvl>
+    <w:lvl w:ilvl="8" w:tplc="040A001B" w:tentative="1">
+      <w:start w:val="1"/>
+      <w:numFmt w:val="lowerRoman"/>
+      <w:lvlText w:val="%9."/>
+      <w:lvlJc w:val="right"/>
+      <w:pPr>
+        <w:ind w:left="6480" w:hanging="180"/>
+      </w:pPr>
+    </w:lvl>
+  </w:abstractNum>
+  <w:abstractNum w:abstractNumId="1">
+    <w:nsid w:val="22AA0A76"/>
+    <w:multiLevelType w:val="hybridMultilevel"/>
+    <w:tmpl w:val="C15429C0"/>
+    <w:lvl w:ilvl="0" w:tplc="49407C08">
+      <w:start w:val="1"/>
+      <w:numFmt w:val="upperLetter"/>
+      <w:lvlText w:val="(%1)"/>
+      <w:lvlJc w:val="left"/>
+      <w:pPr>
+        <w:ind w:left="720" w:hanging="360"/>
+      </w:pPr>
+      <w:rPr>
+        <w:rFonts w:hint="default"/>
+      </w:rPr>
+    </w:lvl>
+    <w:lvl w:ilvl="1" w:tplc="040A0019" w:tentative="1">
+      <w:start w:val="1"/>
+      <w:numFmt w:val="lowerLetter"/>
+      <w:lvlText w:val="%2."/>
+      <w:lvlJc w:val="left"/>
+      <w:pPr>
+        <w:ind w:left="1440" w:hanging="360"/>
+      </w:pPr>
+    </w:lvl>
+    <w:lvl w:ilvl="2" w:tplc="040A001B" w:tentative="1">
+      <w:start w:val="1"/>
+      <w:numFmt w:val="lowerRoman"/>
+      <w:lvlText w:val="%3."/>
+      <w:lvlJc w:val="right"/>
+      <w:pPr>
+        <w:ind w:left="2160" w:hanging="180"/>
+      </w:pPr>
+    </w:lvl>
+    <w:lvl w:ilvl="3" w:tplc="040A000F" w:tentative="1">
+      <w:start w:val="1"/>
+      <w:numFmt w:val="decimal"/>
+      <w:lvlText w:val="%4."/>
+      <w:lvlJc w:val="left"/>
+      <w:pPr>
+        <w:ind w:left="2880" w:hanging="360"/>
+      </w:pPr>
+    </w:lvl>
+    <w:lvl w:ilvl="4" w:tplc="040A0019" w:tentative="1">
+      <w:start w:val="1"/>
+      <w:numFmt w:val="lowerLetter"/>
+      <w:lvlText w:val="%5."/>
+      <w:lvlJc w:val="left"/>
+      <w:pPr>
+        <w:ind w:left="3600" w:hanging="360"/>
+      </w:pPr>
+    </w:lvl>
+    <w:lvl w:ilvl="5" w:tplc="040A001B" w:tentative="1">
+      <w:start w:val="1"/>
+      <w:numFmt w:val="lowerRoman"/>
+      <w:lvlText w:val="%6."/>
+      <w:lvlJc w:val="right"/>
+      <w:pPr>
+        <w:ind w:left="4320" w:hanging="180"/>
+      </w:pPr>
+    </w:lvl>
+    <w:lvl w:ilvl="6" w:tplc="040A000F" w:tentative="1">
+      <w:start w:val="1"/>
+      <w:numFmt w:val="decimal"/>
+      <w:lvlText w:val="%7."/>
+      <w:lvlJc w:val="left"/>
+      <w:pPr>
+        <w:ind w:left="5040" w:hanging="360"/>
+      </w:pPr>
+    </w:lvl>
+    <w:lvl w:ilvl="7" w:tplc="040A0019" w:tentative="1">
+      <w:start w:val="1"/>
+      <w:numFmt w:val="lowerLetter"/>
+      <w:lvlText w:val="%8."/>
+      <w:lvlJc w:val="left"/>
+      <w:pPr>
+        <w:ind w:left="5760" w:hanging="360"/>
+      </w:pPr>
+    </w:lvl>
+    <w:lvl w:ilvl="8" w:tplc="040A001B" w:tentative="1">
+      <w:start w:val="1"/>
+      <w:numFmt w:val="lowerRoman"/>
+      <w:lvlText w:val="%9."/>
+      <w:lvlJc w:val="right"/>
+      <w:pPr>
+        <w:ind w:left="6480" w:hanging="180"/>
+      </w:pPr>
+    </w:lvl>
+  </w:abstractNum>
+  <w:abstractNum w:abstractNumId="2">
+    <w:nsid w:val="53F63DB4"/>
+    <w:multiLevelType w:val="hybridMultilevel"/>
+    <w:tmpl w:val="0A7A2AD8"/>
+    <w:lvl w:ilvl="0" w:tplc="151C593E">
+      <w:start w:val="2"/>
+      <w:numFmt w:val="upperLetter"/>
+      <w:lvlText w:val="(%1)"/>
+      <w:lvlJc w:val="left"/>
+      <w:pPr>
+        <w:ind w:left="720" w:hanging="360"/>
+      </w:pPr>
+      <w:rPr>
+        <w:rFonts w:hint="default"/>
+      </w:rPr>
+    </w:lvl>
+    <w:lvl w:ilvl="1" w:tplc="040A0019" w:tentative="1">
+      <w:start w:val="1"/>
+      <w:numFmt w:val="lowerLetter"/>
+      <w:lvlText w:val="%2."/>
+      <w:lvlJc w:val="left"/>
+      <w:pPr>
+        <w:ind w:left="1440" w:hanging="360"/>
+      </w:pPr>
+    </w:lvl>
+    <w:lvl w:ilvl="2" w:tplc="040A001B" w:tentative="1">
+      <w:start w:val="1"/>
+      <w:numFmt w:val="lowerRoman"/>
+      <w:lvlText w:val="%3."/>
+      <w:lvlJc w:val="right"/>
+      <w:pPr>
+        <w:ind w:left="2160" w:hanging="180"/>
+      </w:pPr>
+    </w:lvl>
+    <w:lvl w:ilvl="3" w:tplc="040A000F" w:tentative="1">
+      <w:start w:val="1"/>
+      <w:numFmt w:val="decimal"/>
+      <w:lvlText w:val="%4."/>
+      <w:lvlJc w:val="left"/>
+      <w:pPr>
+        <w:ind w:left="2880" w:hanging="360"/>
+      </w:pPr>
+    </w:lvl>
+    <w:lvl w:ilvl="4" w:tplc="040A0019" w:tentative="1">
+      <w:start w:val="1"/>
+      <w:numFmt w:val="lowerLetter"/>
+      <w:lvlText w:val="%5."/>
+      <w:lvlJc w:val="left"/>
+      <w:pPr>
+        <w:ind w:left="3600" w:hanging="360"/>
+      </w:pPr>
+    </w:lvl>
+    <w:lvl w:ilvl="5" w:tplc="040A001B" w:tentative="1">
+      <w:start w:val="1"/>
+      <w:numFmt w:val="lowerRoman"/>
+      <w:lvlText w:val="%6."/>
+      <w:lvlJc w:val="right"/>
+      <w:pPr>
+        <w:ind w:left="4320" w:hanging="180"/>
+      </w:pPr>
+    </w:lvl>
+    <w:lvl w:ilvl="6" w:tplc="040A000F" w:tentative="1">
+      <w:start w:val="1"/>
+      <w:numFmt w:val="decimal"/>
+      <w:lvlText w:val="%7."/>
+      <w:lvlJc w:val="left"/>
+      <w:pPr>
+        <w:ind w:left="5040" w:hanging="360"/>
+      </w:pPr>
+    </w:lvl>
+    <w:lvl w:ilvl="7" w:tplc="040A0019" w:tentative="1">
+      <w:start w:val="1"/>
+      <w:numFmt w:val="lowerLetter"/>
+      <w:lvlText w:val="%8."/>
+      <w:lvlJc w:val="left"/>
+      <w:pPr>
+        <w:ind w:left="5760" w:hanging="360"/>
+      </w:pPr>
+    </w:lvl>
+    <w:lvl w:ilvl="8" w:tplc="040A001B" w:tentative="1">
+      <w:start w:val="1"/>
+      <w:numFmt w:val="lowerRoman"/>
+      <w:lvlText w:val="%9."/>
+      <w:lvlJc w:val="right"/>
+      <w:pPr>
+        <w:ind w:left="6480" w:hanging="180"/>
+      </w:pPr>
+    </w:lvl>
+  </w:abstractNum>
+  <w:abstractNum w:abstractNumId="3">
     <w:nsid w:val="594C76CC"/>
     <w:multiLevelType w:val="hybridMultilevel"/>
     <w:tmpl w:val="F66E8A62"/>
@@ -19937,7 +20396,16 @@
     </w:lvl>
   </w:abstractNum>
   <w:num w:numId="1">
+    <w:abstractNumId w:val="3"/>
+  </w:num>
+  <w:num w:numId="2">
     <w:abstractNumId w:val="0"/>
+  </w:num>
+  <w:num w:numId="3">
+    <w:abstractNumId w:val="2"/>
+  </w:num>
+  <w:num w:numId="4">
+    <w:abstractNumId w:val="1"/>
   </w:num>
 </w:numbering>
 </file>

</xml_diff>